<commit_message>
edit location again and again
</commit_message>
<xml_diff>
--- a/Report.docx
+++ b/Report.docx
@@ -5,6 +5,10 @@
     <w:p>
       <w:pPr>
         <w:ind w:left="720" w:hanging="360"/>
+        <w:rPr>
+          <w:rFonts w:hint="cs"/>
+          <w:cs/>
+        </w:rPr>
       </w:pPr>
     </w:p>
     <w:p>
@@ -317,7 +321,6 @@
           <w:sz w:val="36"/>
           <w:szCs w:val="36"/>
         </w:rPr>
-        <w:lastRenderedPageBreak/>
         <w:t>Package base</w:t>
       </w:r>
     </w:p>
@@ -823,7 +826,23 @@
                 <w:rFonts w:ascii="TH SarabunPSK" w:hAnsi="TH SarabunPSK" w:cs="TH SarabunPSK"/>
                 <w:sz w:val="28"/>
               </w:rPr>
-              <w:t xml:space="preserve"> getAmount()</w:t>
+              <w:t xml:space="preserve"> </w:t>
+            </w:r>
+            <w:proofErr w:type="gramStart"/>
+            <w:r>
+              <w:rPr>
+                <w:rFonts w:ascii="TH SarabunPSK" w:hAnsi="TH SarabunPSK" w:cs="TH SarabunPSK"/>
+                <w:sz w:val="28"/>
+              </w:rPr>
+              <w:t>getAmount(</w:t>
+            </w:r>
+            <w:proofErr w:type="gramEnd"/>
+            <w:r>
+              <w:rPr>
+                <w:rFonts w:ascii="TH SarabunPSK" w:hAnsi="TH SarabunPSK" w:cs="TH SarabunPSK"/>
+                <w:sz w:val="28"/>
+              </w:rPr>
+              <w:t>)</w:t>
             </w:r>
           </w:p>
         </w:tc>
@@ -1627,6 +1646,7 @@
           <w:rFonts w:ascii="TH SarabunPSK" w:hAnsi="TH SarabunPSK" w:cs="TH SarabunPSK"/>
           <w:sz w:val="28"/>
         </w:rPr>
+        <w:lastRenderedPageBreak/>
         <w:br/>
       </w:r>
       <w:r>
@@ -2897,7 +2917,6 @@
           <w:sz w:val="32"/>
           <w:szCs w:val="32"/>
         </w:rPr>
-        <w:lastRenderedPageBreak/>
         <w:t xml:space="preserve">Class </w:t>
       </w:r>
       <w:r>
@@ -4196,6 +4215,7 @@
                 <w:sz w:val="28"/>
                 <w:cs/>
               </w:rPr>
+              <w:lastRenderedPageBreak/>
               <w:t xml:space="preserve">  </w:t>
             </w:r>
             <w:r>
@@ -4383,6 +4403,7 @@
               </w:rPr>
               <w:t xml:space="preserve"> </w:t>
             </w:r>
+            <w:proofErr w:type="gramStart"/>
             <w:r>
               <w:rPr>
                 <w:rFonts w:ascii="TH SarabunPSK" w:hAnsi="TH SarabunPSK" w:cs="TH SarabunPSK"/>
@@ -4390,7 +4411,17 @@
                 <w:bCs/>
                 <w:sz w:val="28"/>
               </w:rPr>
-              <w:t>updateFund()</w:t>
+              <w:t>updateFund(</w:t>
+            </w:r>
+            <w:proofErr w:type="gramEnd"/>
+            <w:r>
+              <w:rPr>
+                <w:rFonts w:ascii="TH SarabunPSK" w:hAnsi="TH SarabunPSK" w:cs="TH SarabunPSK"/>
+                <w:b/>
+                <w:bCs/>
+                <w:sz w:val="28"/>
+              </w:rPr>
+              <w:t>)</w:t>
             </w:r>
             <w:r>
               <w:rPr>
@@ -4415,7 +4446,6 @@
                 <w:sz w:val="28"/>
                 <w:cs/>
               </w:rPr>
-              <w:lastRenderedPageBreak/>
               <w:t xml:space="preserve">  </w:t>
             </w:r>
             <w:r>
@@ -5327,7 +5357,23 @@
                 <w:rFonts w:ascii="TH SarabunPSK" w:hAnsi="TH SarabunPSK" w:cs="TH SarabunPSK"/>
                 <w:sz w:val="28"/>
               </w:rPr>
-              <w:t xml:space="preserve"> sendReward(Player p)</w:t>
+              <w:t xml:space="preserve"> </w:t>
+            </w:r>
+            <w:proofErr w:type="gramStart"/>
+            <w:r>
+              <w:rPr>
+                <w:rFonts w:ascii="TH SarabunPSK" w:hAnsi="TH SarabunPSK" w:cs="TH SarabunPSK"/>
+                <w:sz w:val="28"/>
+              </w:rPr>
+              <w:t>sendReward(</w:t>
+            </w:r>
+            <w:proofErr w:type="gramEnd"/>
+            <w:r>
+              <w:rPr>
+                <w:rFonts w:ascii="TH SarabunPSK" w:hAnsi="TH SarabunPSK" w:cs="TH SarabunPSK"/>
+                <w:sz w:val="28"/>
+              </w:rPr>
+              <w:t>Player p)</w:t>
             </w:r>
           </w:p>
         </w:tc>
@@ -5515,6 +5561,7 @@
                 <w:sz w:val="28"/>
                 <w:cs/>
               </w:rPr>
+              <w:lastRenderedPageBreak/>
               <w:t xml:space="preserve">  </w:t>
             </w:r>
             <w:r>
@@ -5562,6 +5609,7 @@
                 <w:sz w:val="28"/>
                 <w:cs/>
               </w:rPr>
+              <w:lastRenderedPageBreak/>
               <w:t xml:space="preserve">+ </w:t>
             </w:r>
             <w:r>
@@ -5709,7 +5757,6 @@
                 <w:sz w:val="28"/>
                 <w:cs/>
               </w:rPr>
-              <w:lastRenderedPageBreak/>
               <w:t xml:space="preserve">  </w:t>
             </w:r>
             <w:r>
@@ -6050,7 +6097,6 @@
                 <w:sz w:val="28"/>
                 <w:cs/>
               </w:rPr>
-              <w:lastRenderedPageBreak/>
               <w:t xml:space="preserve">+ </w:t>
             </w:r>
             <w:r>
@@ -6393,7 +6439,23 @@
                 <w:rFonts w:ascii="TH SarabunPSK" w:hAnsi="TH SarabunPSK" w:cs="TH SarabunPSK"/>
                 <w:sz w:val="28"/>
               </w:rPr>
-              <w:t xml:space="preserve"> setFund(ArrayList&lt;Banknote&gt; fund)</w:t>
+              <w:t xml:space="preserve"> </w:t>
+            </w:r>
+            <w:proofErr w:type="gramStart"/>
+            <w:r>
+              <w:rPr>
+                <w:rFonts w:ascii="TH SarabunPSK" w:hAnsi="TH SarabunPSK" w:cs="TH SarabunPSK"/>
+                <w:sz w:val="28"/>
+              </w:rPr>
+              <w:t>setFund(</w:t>
+            </w:r>
+            <w:proofErr w:type="gramEnd"/>
+            <w:r>
+              <w:rPr>
+                <w:rFonts w:ascii="TH SarabunPSK" w:hAnsi="TH SarabunPSK" w:cs="TH SarabunPSK"/>
+                <w:sz w:val="28"/>
+              </w:rPr>
+              <w:t>ArrayList&lt;Banknote&gt; fund)</w:t>
             </w:r>
           </w:p>
         </w:tc>
@@ -6890,7 +6952,23 @@
                 <w:rFonts w:ascii="TH SarabunPSK" w:hAnsi="TH SarabunPSK" w:cs="TH SarabunPSK"/>
                 <w:sz w:val="28"/>
               </w:rPr>
-              <w:t xml:space="preserve"> setName(String name)</w:t>
+              <w:t xml:space="preserve"> </w:t>
+            </w:r>
+            <w:proofErr w:type="gramStart"/>
+            <w:r>
+              <w:rPr>
+                <w:rFonts w:ascii="TH SarabunPSK" w:hAnsi="TH SarabunPSK" w:cs="TH SarabunPSK"/>
+                <w:sz w:val="28"/>
+              </w:rPr>
+              <w:t>setName(</w:t>
+            </w:r>
+            <w:proofErr w:type="gramEnd"/>
+            <w:r>
+              <w:rPr>
+                <w:rFonts w:ascii="TH SarabunPSK" w:hAnsi="TH SarabunPSK" w:cs="TH SarabunPSK"/>
+                <w:sz w:val="28"/>
+              </w:rPr>
+              <w:t>String name)</w:t>
             </w:r>
           </w:p>
         </w:tc>
@@ -7075,7 +7153,23 @@
                 <w:rFonts w:ascii="TH SarabunPSK" w:hAnsi="TH SarabunPSK" w:cs="TH SarabunPSK"/>
                 <w:sz w:val="28"/>
               </w:rPr>
-              <w:t xml:space="preserve"> getDiceValue()</w:t>
+              <w:t xml:space="preserve"> </w:t>
+            </w:r>
+            <w:proofErr w:type="gramStart"/>
+            <w:r>
+              <w:rPr>
+                <w:rFonts w:ascii="TH SarabunPSK" w:hAnsi="TH SarabunPSK" w:cs="TH SarabunPSK"/>
+                <w:sz w:val="28"/>
+              </w:rPr>
+              <w:t>getDiceValue(</w:t>
+            </w:r>
+            <w:proofErr w:type="gramEnd"/>
+            <w:r>
+              <w:rPr>
+                <w:rFonts w:ascii="TH SarabunPSK" w:hAnsi="TH SarabunPSK" w:cs="TH SarabunPSK"/>
+                <w:sz w:val="28"/>
+              </w:rPr>
+              <w:t>)</w:t>
             </w:r>
           </w:p>
         </w:tc>
@@ -7155,8 +7249,17 @@
                 <w:rFonts w:ascii="TH SarabunPSK" w:hAnsi="TH SarabunPSK" w:cs="TH SarabunPSK"/>
                 <w:sz w:val="28"/>
               </w:rPr>
-              <w:t xml:space="preserve"> setDiceValue(</w:t>
-            </w:r>
+              <w:t xml:space="preserve"> </w:t>
+            </w:r>
+            <w:proofErr w:type="gramStart"/>
+            <w:r>
+              <w:rPr>
+                <w:rFonts w:ascii="TH SarabunPSK" w:hAnsi="TH SarabunPSK" w:cs="TH SarabunPSK"/>
+                <w:sz w:val="28"/>
+              </w:rPr>
+              <w:t>setDiceValue(</w:t>
+            </w:r>
+            <w:proofErr w:type="gramEnd"/>
             <w:r>
               <w:rPr>
                 <w:rFonts w:ascii="TH SarabunPSK" w:hAnsi="TH SarabunPSK" w:cs="TH SarabunPSK"/>
@@ -7419,7 +7522,15 @@
                 <w:rFonts w:ascii="TH SarabunPSK" w:hAnsi="TH SarabunPSK" w:cs="TH SarabunPSK"/>
                 <w:sz w:val="28"/>
               </w:rPr>
-              <w:t xml:space="preserve"> amountOfPlayer,</w:t>
+              <w:t xml:space="preserve"> </w:t>
+            </w:r>
+            <w:proofErr w:type="gramStart"/>
+            <w:r>
+              <w:rPr>
+                <w:rFonts w:ascii="TH SarabunPSK" w:hAnsi="TH SarabunPSK" w:cs="TH SarabunPSK"/>
+                <w:sz w:val="28"/>
+              </w:rPr>
+              <w:t>amountOfPlayer,</w:t>
             </w:r>
             <w:r>
               <w:rPr>
@@ -7430,6 +7541,7 @@
               </w:rPr>
               <w:t>int</w:t>
             </w:r>
+            <w:proofErr w:type="gramEnd"/>
             <w:r>
               <w:rPr>
                 <w:rFonts w:ascii="TH SarabunPSK" w:hAnsi="TH SarabunPSK" w:cs="TH SarabunPSK"/>
@@ -8049,6 +8161,7 @@
               </w:rPr>
               <w:t xml:space="preserve"> เพิ่มโดยการเรียกใช้ </w:t>
             </w:r>
+            <w:proofErr w:type="gramStart"/>
             <w:r>
               <w:rPr>
                 <w:rFonts w:ascii="TH SarabunPSK" w:hAnsi="TH SarabunPSK" w:cs="TH SarabunPSK"/>
@@ -8056,7 +8169,17 @@
                 <w:bCs/>
                 <w:sz w:val="28"/>
               </w:rPr>
-              <w:t>updateFund()</w:t>
+              <w:t>updateFund(</w:t>
+            </w:r>
+            <w:proofErr w:type="gramEnd"/>
+            <w:r>
+              <w:rPr>
+                <w:rFonts w:ascii="TH SarabunPSK" w:hAnsi="TH SarabunPSK" w:cs="TH SarabunPSK"/>
+                <w:b/>
+                <w:bCs/>
+                <w:sz w:val="28"/>
+              </w:rPr>
+              <w:t>)</w:t>
             </w:r>
             <w:r>
               <w:rPr>
@@ -8293,6 +8416,7 @@
                 <w:sz w:val="28"/>
                 <w:cs/>
               </w:rPr>
+              <w:lastRenderedPageBreak/>
               <w:t xml:space="preserve">  ทำการตรวจสอบจำนวนธนบัตรถ้าธนบัตรมูลค่า </w:t>
             </w:r>
           </w:p>
@@ -8377,7 +8501,6 @@
           <w:sz w:val="36"/>
           <w:szCs w:val="36"/>
         </w:rPr>
-        <w:lastRenderedPageBreak/>
         <w:t>Package base</w:t>
       </w:r>
       <w:r>
@@ -8937,7 +9060,23 @@
                 <w:rFonts w:ascii="TH SarabunPSK" w:hAnsi="TH SarabunPSK" w:cs="TH SarabunPSK"/>
                 <w:sz w:val="28"/>
               </w:rPr>
-              <w:t xml:space="preserve"> getName()</w:t>
+              <w:t xml:space="preserve"> </w:t>
+            </w:r>
+            <w:proofErr w:type="gramStart"/>
+            <w:r>
+              <w:rPr>
+                <w:rFonts w:ascii="TH SarabunPSK" w:hAnsi="TH SarabunPSK" w:cs="TH SarabunPSK"/>
+                <w:sz w:val="28"/>
+              </w:rPr>
+              <w:t>getName(</w:t>
+            </w:r>
+            <w:proofErr w:type="gramEnd"/>
+            <w:r>
+              <w:rPr>
+                <w:rFonts w:ascii="TH SarabunPSK" w:hAnsi="TH SarabunPSK" w:cs="TH SarabunPSK"/>
+                <w:sz w:val="28"/>
+              </w:rPr>
+              <w:t>)</w:t>
             </w:r>
           </w:p>
         </w:tc>
@@ -9355,7 +9494,23 @@
                 <w:rFonts w:ascii="TH SarabunPSK" w:hAnsi="TH SarabunPSK" w:cs="TH SarabunPSK"/>
                 <w:sz w:val="28"/>
               </w:rPr>
-              <w:t xml:space="preserve"> give(Player p);</w:t>
+              <w:t xml:space="preserve"> </w:t>
+            </w:r>
+            <w:proofErr w:type="gramStart"/>
+            <w:r>
+              <w:rPr>
+                <w:rFonts w:ascii="TH SarabunPSK" w:hAnsi="TH SarabunPSK" w:cs="TH SarabunPSK"/>
+                <w:sz w:val="28"/>
+              </w:rPr>
+              <w:t>give(</w:t>
+            </w:r>
+            <w:proofErr w:type="gramEnd"/>
+            <w:r>
+              <w:rPr>
+                <w:rFonts w:ascii="TH SarabunPSK" w:hAnsi="TH SarabunPSK" w:cs="TH SarabunPSK"/>
+                <w:sz w:val="28"/>
+              </w:rPr>
+              <w:t>Player p);</w:t>
             </w:r>
           </w:p>
         </w:tc>
@@ -9447,6 +9602,7 @@
           <w:sz w:val="32"/>
           <w:szCs w:val="32"/>
         </w:rPr>
+        <w:lastRenderedPageBreak/>
         <w:t>Interface Givable</w:t>
       </w:r>
     </w:p>
@@ -9606,7 +9762,6 @@
           <w:sz w:val="36"/>
           <w:szCs w:val="36"/>
         </w:rPr>
-        <w:lastRenderedPageBreak/>
         <w:t>Package card</w:t>
       </w:r>
     </w:p>
@@ -9698,12 +9853,21 @@
               </w:rPr>
               <w:t xml:space="preserve">+ </w:t>
             </w:r>
-            <w:r>
-              <w:rPr>
-                <w:rFonts w:ascii="TH SarabunPSK" w:hAnsi="TH SarabunPSK" w:cs="TH SarabunPSK"/>
-                <w:sz w:val="28"/>
-              </w:rPr>
-              <w:t>BonusCard(String name, String keyword)</w:t>
+            <w:proofErr w:type="gramStart"/>
+            <w:r>
+              <w:rPr>
+                <w:rFonts w:ascii="TH SarabunPSK" w:hAnsi="TH SarabunPSK" w:cs="TH SarabunPSK"/>
+                <w:sz w:val="28"/>
+              </w:rPr>
+              <w:t>BonusCard(</w:t>
+            </w:r>
+            <w:proofErr w:type="gramEnd"/>
+            <w:r>
+              <w:rPr>
+                <w:rFonts w:ascii="TH SarabunPSK" w:hAnsi="TH SarabunPSK" w:cs="TH SarabunPSK"/>
+                <w:sz w:val="28"/>
+              </w:rPr>
+              <w:t>String name, String keyword)</w:t>
             </w:r>
           </w:p>
         </w:tc>
@@ -10000,7 +10164,23 @@
                 <w:rFonts w:ascii="TH SarabunPSK" w:hAnsi="TH SarabunPSK" w:cs="TH SarabunPSK"/>
                 <w:sz w:val="28"/>
               </w:rPr>
-              <w:t xml:space="preserve"> give(Player p)</w:t>
+              <w:t xml:space="preserve"> </w:t>
+            </w:r>
+            <w:proofErr w:type="gramStart"/>
+            <w:r>
+              <w:rPr>
+                <w:rFonts w:ascii="TH SarabunPSK" w:hAnsi="TH SarabunPSK" w:cs="TH SarabunPSK"/>
+                <w:sz w:val="28"/>
+              </w:rPr>
+              <w:t>give(</w:t>
+            </w:r>
+            <w:proofErr w:type="gramEnd"/>
+            <w:r>
+              <w:rPr>
+                <w:rFonts w:ascii="TH SarabunPSK" w:hAnsi="TH SarabunPSK" w:cs="TH SarabunPSK"/>
+                <w:sz w:val="28"/>
+              </w:rPr>
+              <w:t>Player p)</w:t>
             </w:r>
           </w:p>
         </w:tc>
@@ -10156,6 +10336,7 @@
               </w:rPr>
               <w:t xml:space="preserve">"It's The " + </w:t>
             </w:r>
+            <w:proofErr w:type="gramStart"/>
             <w:r>
               <w:rPr>
                 <w:rFonts w:ascii="TH SarabunPSK" w:hAnsi="TH SarabunPSK" w:cs="TH SarabunPSK"/>
@@ -10163,15 +10344,9 @@
                 <w:bCs/>
                 <w:sz w:val="28"/>
               </w:rPr>
-              <w:t>getName()</w:t>
-            </w:r>
-            <w:r>
-              <w:rPr>
-                <w:rFonts w:ascii="TH SarabunPSK" w:hAnsi="TH SarabunPSK" w:cs="TH SarabunPSK"/>
-                <w:sz w:val="28"/>
-              </w:rPr>
-              <w:t xml:space="preserve"> + "!! " + </w:t>
-            </w:r>
+              <w:t>getName(</w:t>
+            </w:r>
+            <w:proofErr w:type="gramEnd"/>
             <w:r>
               <w:rPr>
                 <w:rFonts w:ascii="TH SarabunPSK" w:hAnsi="TH SarabunPSK" w:cs="TH SarabunPSK"/>
@@ -10179,7 +10354,34 @@
                 <w:bCs/>
                 <w:sz w:val="28"/>
               </w:rPr>
-              <w:t>getKeyword()</w:t>
+              <w:t>)</w:t>
+            </w:r>
+            <w:r>
+              <w:rPr>
+                <w:rFonts w:ascii="TH SarabunPSK" w:hAnsi="TH SarabunPSK" w:cs="TH SarabunPSK"/>
+                <w:sz w:val="28"/>
+              </w:rPr>
+              <w:t xml:space="preserve"> + "!! " + </w:t>
+            </w:r>
+            <w:proofErr w:type="gramStart"/>
+            <w:r>
+              <w:rPr>
+                <w:rFonts w:ascii="TH SarabunPSK" w:hAnsi="TH SarabunPSK" w:cs="TH SarabunPSK"/>
+                <w:b/>
+                <w:bCs/>
+                <w:sz w:val="28"/>
+              </w:rPr>
+              <w:t>getKeyword(</w:t>
+            </w:r>
+            <w:proofErr w:type="gramEnd"/>
+            <w:r>
+              <w:rPr>
+                <w:rFonts w:ascii="TH SarabunPSK" w:hAnsi="TH SarabunPSK" w:cs="TH SarabunPSK"/>
+                <w:b/>
+                <w:bCs/>
+                <w:sz w:val="28"/>
+              </w:rPr>
+              <w:t>)</w:t>
             </w:r>
           </w:p>
         </w:tc>
@@ -10809,6 +11011,7 @@
                 <w:rFonts w:ascii="TH SarabunPSK" w:hAnsi="TH SarabunPSK" w:cs="TH SarabunPSK"/>
                 <w:sz w:val="28"/>
               </w:rPr>
+              <w:lastRenderedPageBreak/>
               <w:t xml:space="preserve">+ </w:t>
             </w:r>
             <w:r>
@@ -10825,7 +11028,23 @@
                 <w:rFonts w:ascii="TH SarabunPSK" w:hAnsi="TH SarabunPSK" w:cs="TH SarabunPSK"/>
                 <w:sz w:val="28"/>
               </w:rPr>
-              <w:t xml:space="preserve"> steal(Player p)</w:t>
+              <w:t xml:space="preserve"> </w:t>
+            </w:r>
+            <w:proofErr w:type="gramStart"/>
+            <w:r>
+              <w:rPr>
+                <w:rFonts w:ascii="TH SarabunPSK" w:hAnsi="TH SarabunPSK" w:cs="TH SarabunPSK"/>
+                <w:sz w:val="28"/>
+              </w:rPr>
+              <w:t>steal(</w:t>
+            </w:r>
+            <w:proofErr w:type="gramEnd"/>
+            <w:r>
+              <w:rPr>
+                <w:rFonts w:ascii="TH SarabunPSK" w:hAnsi="TH SarabunPSK" w:cs="TH SarabunPSK"/>
+                <w:sz w:val="28"/>
+              </w:rPr>
+              <w:t>Player p)</w:t>
             </w:r>
           </w:p>
         </w:tc>
@@ -10941,7 +11160,23 @@
                 <w:rFonts w:ascii="TH SarabunPSK" w:hAnsi="TH SarabunPSK" w:cs="TH SarabunPSK"/>
                 <w:sz w:val="28"/>
               </w:rPr>
-              <w:t xml:space="preserve"> give(Player p)</w:t>
+              <w:t xml:space="preserve"> </w:t>
+            </w:r>
+            <w:proofErr w:type="gramStart"/>
+            <w:r>
+              <w:rPr>
+                <w:rFonts w:ascii="TH SarabunPSK" w:hAnsi="TH SarabunPSK" w:cs="TH SarabunPSK"/>
+                <w:sz w:val="28"/>
+              </w:rPr>
+              <w:t>give(</w:t>
+            </w:r>
+            <w:proofErr w:type="gramEnd"/>
+            <w:r>
+              <w:rPr>
+                <w:rFonts w:ascii="TH SarabunPSK" w:hAnsi="TH SarabunPSK" w:cs="TH SarabunPSK"/>
+                <w:sz w:val="28"/>
+              </w:rPr>
+              <w:t>Player p)</w:t>
             </w:r>
           </w:p>
         </w:tc>
@@ -11108,7 +11343,6 @@
                 <w:sz w:val="28"/>
                 <w:cs/>
               </w:rPr>
-              <w:lastRenderedPageBreak/>
               <w:t xml:space="preserve">+ </w:t>
             </w:r>
             <w:r>
@@ -11307,6 +11541,7 @@
               </w:rPr>
               <w:t xml:space="preserve">"OMG!! It's the " + </w:t>
             </w:r>
+            <w:proofErr w:type="gramStart"/>
             <w:r>
               <w:rPr>
                 <w:rFonts w:ascii="TH SarabunPSK" w:hAnsi="TH SarabunPSK" w:cs="TH SarabunPSK"/>
@@ -11314,7 +11549,17 @@
                 <w:bCs/>
                 <w:sz w:val="28"/>
               </w:rPr>
-              <w:t>getName()</w:t>
+              <w:t>getName(</w:t>
+            </w:r>
+            <w:proofErr w:type="gramEnd"/>
+            <w:r>
+              <w:rPr>
+                <w:rFonts w:ascii="TH SarabunPSK" w:hAnsi="TH SarabunPSK" w:cs="TH SarabunPSK"/>
+                <w:b/>
+                <w:bCs/>
+                <w:sz w:val="28"/>
+              </w:rPr>
+              <w:t>)</w:t>
             </w:r>
             <w:r>
               <w:rPr>
@@ -11333,6 +11578,7 @@
                 <w:sz w:val="28"/>
               </w:rPr>
             </w:pPr>
+            <w:proofErr w:type="gramStart"/>
             <w:r>
               <w:rPr>
                 <w:rFonts w:ascii="TH SarabunPSK" w:hAnsi="TH SarabunPSK" w:cs="TH SarabunPSK"/>
@@ -11340,7 +11586,17 @@
                 <w:bCs/>
                 <w:sz w:val="28"/>
               </w:rPr>
-              <w:t>getKeyword()</w:t>
+              <w:t>getKeyword(</w:t>
+            </w:r>
+            <w:proofErr w:type="gramEnd"/>
+            <w:r>
+              <w:rPr>
+                <w:rFonts w:ascii="TH SarabunPSK" w:hAnsi="TH SarabunPSK" w:cs="TH SarabunPSK"/>
+                <w:b/>
+                <w:bCs/>
+                <w:sz w:val="28"/>
+              </w:rPr>
+              <w:t>)</w:t>
             </w:r>
           </w:p>
         </w:tc>
@@ -11874,6 +12130,7 @@
               </w:rPr>
               <w:t xml:space="preserve">"Bad luck!! It's the " + </w:t>
             </w:r>
+            <w:proofErr w:type="gramStart"/>
             <w:r>
               <w:rPr>
                 <w:rFonts w:ascii="TH SarabunPSK" w:hAnsi="TH SarabunPSK" w:cs="TH SarabunPSK"/>
@@ -11881,15 +12138,9 @@
                 <w:bCs/>
                 <w:sz w:val="28"/>
               </w:rPr>
-              <w:t>getName()</w:t>
-            </w:r>
-            <w:r>
-              <w:rPr>
-                <w:rFonts w:ascii="TH SarabunPSK" w:hAnsi="TH SarabunPSK" w:cs="TH SarabunPSK"/>
-                <w:sz w:val="28"/>
-              </w:rPr>
-              <w:t xml:space="preserve"> + ". " + </w:t>
-            </w:r>
+              <w:t>getName(</w:t>
+            </w:r>
+            <w:proofErr w:type="gramEnd"/>
             <w:r>
               <w:rPr>
                 <w:rFonts w:ascii="TH SarabunPSK" w:hAnsi="TH SarabunPSK" w:cs="TH SarabunPSK"/>
@@ -11897,7 +12148,34 @@
                 <w:bCs/>
                 <w:sz w:val="28"/>
               </w:rPr>
-              <w:t>getKeyword()</w:t>
+              <w:t>)</w:t>
+            </w:r>
+            <w:r>
+              <w:rPr>
+                <w:rFonts w:ascii="TH SarabunPSK" w:hAnsi="TH SarabunPSK" w:cs="TH SarabunPSK"/>
+                <w:sz w:val="28"/>
+              </w:rPr>
+              <w:t xml:space="preserve"> + ". " + </w:t>
+            </w:r>
+            <w:proofErr w:type="gramStart"/>
+            <w:r>
+              <w:rPr>
+                <w:rFonts w:ascii="TH SarabunPSK" w:hAnsi="TH SarabunPSK" w:cs="TH SarabunPSK"/>
+                <w:b/>
+                <w:bCs/>
+                <w:sz w:val="28"/>
+              </w:rPr>
+              <w:t>getKeyword(</w:t>
+            </w:r>
+            <w:proofErr w:type="gramEnd"/>
+            <w:r>
+              <w:rPr>
+                <w:rFonts w:ascii="TH SarabunPSK" w:hAnsi="TH SarabunPSK" w:cs="TH SarabunPSK"/>
+                <w:b/>
+                <w:bCs/>
+                <w:sz w:val="28"/>
+              </w:rPr>
+              <w:t>)</w:t>
             </w:r>
           </w:p>
         </w:tc>
@@ -12143,6 +12421,7 @@
                 <w:sz w:val="28"/>
                 <w:cs/>
               </w:rPr>
+              <w:lastRenderedPageBreak/>
               <w:t>- ถ้าหากหน้าลูกเต๋า</w:t>
             </w:r>
             <w:r>
@@ -12326,7 +12605,6 @@
                 <w:rFonts w:ascii="TH SarabunPSK" w:hAnsi="TH SarabunPSK" w:cs="TH SarabunPSK"/>
                 <w:sz w:val="28"/>
               </w:rPr>
-              <w:lastRenderedPageBreak/>
               <w:t>(</w:t>
             </w:r>
             <w:r>
@@ -13441,7 +13719,6 @@
                 <w:sz w:val="28"/>
                 <w:cs/>
               </w:rPr>
-              <w:lastRenderedPageBreak/>
               <w:t xml:space="preserve">- ตั้งชื่อผู้เล่นให้เหมือน </w:t>
             </w:r>
             <w:r>
@@ -13845,7 +14122,23 @@
                 <w:rFonts w:ascii="TH SarabunPSK" w:hAnsi="TH SarabunPSK" w:cs="TH SarabunPSK"/>
                 <w:sz w:val="28"/>
               </w:rPr>
-              <w:t xml:space="preserve"> rollDice()</w:t>
+              <w:t xml:space="preserve"> </w:t>
+            </w:r>
+            <w:proofErr w:type="gramStart"/>
+            <w:r>
+              <w:rPr>
+                <w:rFonts w:ascii="TH SarabunPSK" w:hAnsi="TH SarabunPSK" w:cs="TH SarabunPSK"/>
+                <w:sz w:val="28"/>
+              </w:rPr>
+              <w:t>rollDice(</w:t>
+            </w:r>
+            <w:proofErr w:type="gramEnd"/>
+            <w:r>
+              <w:rPr>
+                <w:rFonts w:ascii="TH SarabunPSK" w:hAnsi="TH SarabunPSK" w:cs="TH SarabunPSK"/>
+                <w:sz w:val="28"/>
+              </w:rPr>
+              <w:t>)</w:t>
             </w:r>
           </w:p>
         </w:tc>
@@ -14557,7 +14850,23 @@
                 <w:rFonts w:ascii="TH SarabunPSK" w:hAnsi="TH SarabunPSK" w:cs="TH SarabunPSK"/>
                 <w:sz w:val="28"/>
               </w:rPr>
-              <w:t xml:space="preserve"> getBalance()</w:t>
+              <w:t xml:space="preserve"> </w:t>
+            </w:r>
+            <w:proofErr w:type="gramStart"/>
+            <w:r>
+              <w:rPr>
+                <w:rFonts w:ascii="TH SarabunPSK" w:hAnsi="TH SarabunPSK" w:cs="TH SarabunPSK"/>
+                <w:sz w:val="28"/>
+              </w:rPr>
+              <w:t>getBalance(</w:t>
+            </w:r>
+            <w:proofErr w:type="gramEnd"/>
+            <w:r>
+              <w:rPr>
+                <w:rFonts w:ascii="TH SarabunPSK" w:hAnsi="TH SarabunPSK" w:cs="TH SarabunPSK"/>
+                <w:sz w:val="28"/>
+              </w:rPr>
+              <w:t>)</w:t>
             </w:r>
           </w:p>
         </w:tc>
@@ -14972,6 +15281,7 @@
                 <w:sz w:val="28"/>
                 <w:cs/>
               </w:rPr>
+              <w:lastRenderedPageBreak/>
               <w:t xml:space="preserve">+ </w:t>
             </w:r>
             <w:r>
@@ -15069,6 +15379,30 @@
         <w:rPr>
           <w:rFonts w:ascii="TH SarabunPSK" w:hAnsi="TH SarabunPSK" w:cs="TH SarabunPSK"/>
           <w:sz w:val="28"/>
+        </w:rPr>
+      </w:pPr>
+    </w:p>
+    <w:p>
+      <w:pPr>
+        <w:pStyle w:val="ListParagraph"/>
+        <w:rPr>
+          <w:rFonts w:ascii="TH SarabunPSK" w:hAnsi="TH SarabunPSK" w:cs="TH SarabunPSK"/>
+          <w:b/>
+          <w:bCs/>
+          <w:sz w:val="36"/>
+          <w:szCs w:val="36"/>
+        </w:rPr>
+      </w:pPr>
+    </w:p>
+    <w:p>
+      <w:pPr>
+        <w:pStyle w:val="ListParagraph"/>
+        <w:rPr>
+          <w:rFonts w:ascii="TH SarabunPSK" w:hAnsi="TH SarabunPSK" w:cs="TH SarabunPSK"/>
+          <w:b/>
+          <w:bCs/>
+          <w:sz w:val="36"/>
+          <w:szCs w:val="36"/>
         </w:rPr>
       </w:pPr>
     </w:p>
@@ -15095,7 +15429,6 @@
           <w:sz w:val="36"/>
           <w:szCs w:val="36"/>
         </w:rPr>
-        <w:lastRenderedPageBreak/>
         <w:t xml:space="preserve">Package </w:t>
       </w:r>
       <w:r>
@@ -15181,8 +15514,8 @@
         <w:tblLook w:val="04A0" w:firstRow="1" w:lastRow="0" w:firstColumn="1" w:lastColumn="0" w:noHBand="0" w:noVBand="1"/>
       </w:tblPr>
       <w:tblGrid>
-        <w:gridCol w:w="4162"/>
-        <w:gridCol w:w="4108"/>
+        <w:gridCol w:w="3995"/>
+        <w:gridCol w:w="4275"/>
       </w:tblGrid>
       <w:tr>
         <w:tc>
@@ -15194,7 +15527,7 @@
               <w:pStyle w:val="ListParagraph"/>
               <w:ind w:left="0"/>
               <w:rPr>
-                <w:rFonts w:ascii="TH SarabunPSK" w:hAnsi="TH SarabunPSK" w:cs="TH SarabunPSK" w:hint="cs"/>
+                <w:rFonts w:ascii="TH SarabunPSK" w:hAnsi="TH SarabunPSK" w:cs="TH SarabunPSK"/>
                 <w:sz w:val="28"/>
               </w:rPr>
             </w:pPr>
@@ -15209,7 +15542,7 @@
               <w:pStyle w:val="ListParagraph"/>
               <w:ind w:left="0"/>
               <w:rPr>
-                <w:rFonts w:ascii="TH SarabunPSK" w:hAnsi="TH SarabunPSK" w:cs="TH SarabunPSK" w:hint="cs"/>
+                <w:rFonts w:ascii="TH SarabunPSK" w:hAnsi="TH SarabunPSK" w:cs="TH SarabunPSK"/>
                 <w:sz w:val="28"/>
               </w:rPr>
             </w:pPr>
@@ -15226,7 +15559,7 @@
               <w:pStyle w:val="ListParagraph"/>
               <w:ind w:left="0"/>
               <w:rPr>
-                <w:rFonts w:ascii="TH SarabunPSK" w:hAnsi="TH SarabunPSK" w:cs="TH SarabunPSK" w:hint="cs"/>
+                <w:rFonts w:ascii="TH SarabunPSK" w:hAnsi="TH SarabunPSK" w:cs="TH SarabunPSK"/>
                 <w:sz w:val="28"/>
               </w:rPr>
             </w:pPr>
@@ -15586,7 +15919,51 @@
                 <w:bCs/>
                 <w:sz w:val="28"/>
               </w:rPr>
-              <w:t>Gamelogic.</w:t>
+              <w:t>Gamelogic.resetBoard</w:t>
+            </w:r>
+            <w:r>
+              <w:rPr>
+                <w:rFonts w:ascii="TH SarabunPSK" w:hAnsi="TH SarabunPSK" w:cs="TH SarabunPSK"/>
+                <w:sz w:val="28"/>
+              </w:rPr>
+              <w:t xml:space="preserve"> </w:t>
+            </w:r>
+          </w:p>
+          <w:p>
+            <w:pPr>
+              <w:pStyle w:val="ListParagraph"/>
+              <w:ind w:left="0"/>
+              <w:rPr>
+                <w:rFonts w:ascii="TH SarabunPSK" w:hAnsi="TH SarabunPSK" w:cs="TH SarabunPSK"/>
+                <w:sz w:val="28"/>
+              </w:rPr>
+            </w:pPr>
+            <w:r>
+              <w:rPr>
+                <w:rFonts w:ascii="TH SarabunPSK" w:hAnsi="TH SarabunPSK" w:cs="TH SarabunPSK" w:hint="cs"/>
+                <w:sz w:val="28"/>
+                <w:cs/>
+              </w:rPr>
+              <w:t xml:space="preserve">  เพื่อเตรียมสำหรับเกมรอบถัดไป และเรียก  </w:t>
+            </w:r>
+          </w:p>
+          <w:p>
+            <w:pPr>
+              <w:pStyle w:val="ListParagraph"/>
+              <w:ind w:left="0"/>
+              <w:rPr>
+                <w:rFonts w:ascii="TH SarabunPSK" w:hAnsi="TH SarabunPSK" w:cs="TH SarabunPSK"/>
+                <w:sz w:val="28"/>
+                <w:cs/>
+              </w:rPr>
+            </w:pPr>
+            <w:r>
+              <w:rPr>
+                <w:rFonts w:ascii="TH SarabunPSK" w:hAnsi="TH SarabunPSK" w:cs="TH SarabunPSK" w:hint="cs"/>
+                <w:sz w:val="28"/>
+                <w:cs/>
+              </w:rPr>
+              <w:t xml:space="preserve">  </w:t>
             </w:r>
             <w:r>
               <w:rPr>
@@ -15595,16 +15972,24 @@
                 <w:bCs/>
                 <w:sz w:val="28"/>
               </w:rPr>
-              <w:t>resetBoard</w:t>
-            </w:r>
-            <w:r>
-              <w:rPr>
-                <w:rFonts w:ascii="TH SarabunPSK" w:hAnsi="TH SarabunPSK" w:cs="TH SarabunPSK"/>
-                <w:sz w:val="28"/>
-              </w:rPr>
-              <w:t xml:space="preserve"> </w:t>
-            </w:r>
-          </w:p>
+              <w:t>Gamelogic.playgame</w:t>
+            </w:r>
+            <w:r>
+              <w:rPr>
+                <w:rFonts w:ascii="TH SarabunPSK" w:hAnsi="TH SarabunPSK" w:cs="TH SarabunPSK" w:hint="cs"/>
+                <w:sz w:val="28"/>
+                <w:cs/>
+              </w:rPr>
+              <w:t xml:space="preserve"> เพื่อเริ่มเกมรอบถัดไป</w:t>
+            </w:r>
+          </w:p>
+        </w:tc>
+      </w:tr>
+      <w:tr>
+        <w:tc>
+          <w:tcPr>
+            <w:tcW w:w="4675" w:type="dxa"/>
+          </w:tcPr>
           <w:p>
             <w:pPr>
               <w:pStyle w:val="ListParagraph"/>
@@ -15620,26 +16005,241 @@
                 <w:sz w:val="28"/>
                 <w:cs/>
               </w:rPr>
-              <w:t xml:space="preserve">  เพื่อเตรียมสำหรับเกมรอบถัดไป และเรียก  </w:t>
-            </w:r>
-          </w:p>
+              <w:t xml:space="preserve">+ </w:t>
+            </w:r>
+            <w:r>
+              <w:rPr>
+                <w:rFonts w:ascii="TH SarabunPSK" w:hAnsi="TH SarabunPSK" w:cs="TH SarabunPSK"/>
+                <w:b/>
+                <w:bCs/>
+                <w:sz w:val="28"/>
+              </w:rPr>
+              <w:t>void</w:t>
+            </w:r>
+            <w:r>
+              <w:rPr>
+                <w:rFonts w:ascii="TH SarabunPSK" w:hAnsi="TH SarabunPSK" w:cs="TH SarabunPSK"/>
+                <w:sz w:val="28"/>
+              </w:rPr>
+              <w:t xml:space="preserve"> resetBoard(</w:t>
+            </w:r>
+            <w:r>
+              <w:rPr>
+                <w:rFonts w:ascii="TH SarabunPSK" w:hAnsi="TH SarabunPSK" w:cs="TH SarabunPSK"/>
+                <w:b/>
+                <w:bCs/>
+                <w:sz w:val="28"/>
+              </w:rPr>
+              <w:t>int</w:t>
+            </w:r>
+            <w:r>
+              <w:rPr>
+                <w:rFonts w:ascii="TH SarabunPSK" w:hAnsi="TH SarabunPSK" w:cs="TH SarabunPSK"/>
+                <w:sz w:val="28"/>
+              </w:rPr>
+              <w:t xml:space="preserve"> amountOfPlayer)</w:t>
+            </w:r>
+          </w:p>
+        </w:tc>
+        <w:tc>
+          <w:tcPr>
+            <w:tcW w:w="4675" w:type="dxa"/>
+          </w:tcPr>
           <w:p>
             <w:pPr>
               <w:pStyle w:val="ListParagraph"/>
               <w:ind w:left="0"/>
               <w:rPr>
-                <w:rFonts w:ascii="TH SarabunPSK" w:hAnsi="TH SarabunPSK" w:cs="TH SarabunPSK" w:hint="cs"/>
-                <w:sz w:val="28"/>
-                <w:cs/>
-              </w:rPr>
-            </w:pPr>
-            <w:r>
-              <w:rPr>
-                <w:rFonts w:ascii="TH SarabunPSK" w:hAnsi="TH SarabunPSK" w:cs="TH SarabunPSK" w:hint="cs"/>
-                <w:sz w:val="28"/>
-                <w:cs/>
+                <w:rFonts w:ascii="TH SarabunPSK" w:hAnsi="TH SarabunPSK" w:cs="TH SarabunPSK"/>
+                <w:sz w:val="28"/>
+              </w:rPr>
+            </w:pPr>
+            <w:r>
+              <w:rPr>
+                <w:rFonts w:ascii="TH SarabunPSK" w:hAnsi="TH SarabunPSK" w:cs="TH SarabunPSK" w:hint="cs"/>
+                <w:sz w:val="28"/>
+                <w:cs/>
+              </w:rPr>
+              <w:t>- ทำการ</w:t>
+            </w:r>
+            <w:r>
+              <w:rPr>
+                <w:rFonts w:ascii="TH SarabunPSK" w:hAnsi="TH SarabunPSK" w:cs="TH SarabunPSK"/>
+                <w:sz w:val="28"/>
+              </w:rPr>
+              <w:t xml:space="preserve"> reset</w:t>
+            </w:r>
+            <w:r>
+              <w:rPr>
+                <w:rFonts w:ascii="TH SarabunPSK" w:hAnsi="TH SarabunPSK" w:cs="TH SarabunPSK" w:hint="cs"/>
+                <w:sz w:val="28"/>
+                <w:cs/>
+              </w:rPr>
+              <w:t xml:space="preserve"> ทุกอย่างบน</w:t>
+            </w:r>
+            <w:r>
+              <w:rPr>
+                <w:rFonts w:ascii="TH SarabunPSK" w:hAnsi="TH SarabunPSK" w:cs="TH SarabunPSK"/>
+                <w:sz w:val="28"/>
+              </w:rPr>
+              <w:t xml:space="preserve">Board </w:t>
+            </w:r>
+            <w:r>
+              <w:rPr>
+                <w:rFonts w:ascii="TH SarabunPSK" w:hAnsi="TH SarabunPSK" w:cs="TH SarabunPSK" w:hint="cs"/>
+                <w:sz w:val="28"/>
+                <w:cs/>
+              </w:rPr>
+              <w:t>ให้เป็น</w:t>
+            </w:r>
+          </w:p>
+          <w:p>
+            <w:pPr>
+              <w:pStyle w:val="ListParagraph"/>
+              <w:ind w:left="0"/>
+              <w:rPr>
+                <w:rFonts w:ascii="TH SarabunPSK" w:hAnsi="TH SarabunPSK" w:cs="TH SarabunPSK"/>
+                <w:sz w:val="28"/>
+              </w:rPr>
+            </w:pPr>
+            <w:r>
+              <w:rPr>
+                <w:rFonts w:ascii="TH SarabunPSK" w:hAnsi="TH SarabunPSK" w:cs="TH SarabunPSK"/>
+                <w:sz w:val="28"/>
               </w:rPr>
               <w:t xml:space="preserve">  </w:t>
+            </w:r>
+            <w:r>
+              <w:rPr>
+                <w:rFonts w:ascii="TH SarabunPSK" w:hAnsi="TH SarabunPSK" w:cs="TH SarabunPSK" w:hint="cs"/>
+                <w:sz w:val="28"/>
+                <w:cs/>
+              </w:rPr>
+              <w:t>เหมือนก่อนเริ่มเกม</w:t>
+            </w:r>
+            <w:r>
+              <w:rPr>
+                <w:rFonts w:ascii="TH SarabunPSK" w:hAnsi="TH SarabunPSK" w:cs="TH SarabunPSK"/>
+                <w:sz w:val="28"/>
+              </w:rPr>
+              <w:t>,</w:t>
+            </w:r>
+            <w:r>
+              <w:rPr>
+                <w:rFonts w:ascii="TH SarabunPSK" w:hAnsi="TH SarabunPSK" w:cs="TH SarabunPSK" w:hint="cs"/>
+                <w:sz w:val="28"/>
+                <w:cs/>
+              </w:rPr>
+              <w:t xml:space="preserve">สุ่ม </w:t>
+            </w:r>
+            <w:r>
+              <w:rPr>
+                <w:rFonts w:ascii="TH SarabunPSK" w:hAnsi="TH SarabunPSK" w:cs="TH SarabunPSK"/>
+                <w:sz w:val="28"/>
+              </w:rPr>
+              <w:t>SpecialLocation</w:t>
+            </w:r>
+            <w:r>
+              <w:rPr>
+                <w:rFonts w:ascii="TH SarabunPSK" w:hAnsi="TH SarabunPSK" w:cs="TH SarabunPSK" w:hint="cs"/>
+                <w:sz w:val="28"/>
+                <w:cs/>
+              </w:rPr>
+              <w:t xml:space="preserve"> ใหม่</w:t>
+            </w:r>
+          </w:p>
+          <w:p>
+            <w:pPr>
+              <w:pStyle w:val="ListParagraph"/>
+              <w:ind w:left="0"/>
+              <w:rPr>
+                <w:rFonts w:ascii="TH SarabunPSK" w:hAnsi="TH SarabunPSK" w:cs="TH SarabunPSK"/>
+                <w:sz w:val="28"/>
+              </w:rPr>
+            </w:pPr>
+            <w:r>
+              <w:rPr>
+                <w:rFonts w:ascii="TH SarabunPSK" w:hAnsi="TH SarabunPSK" w:cs="TH SarabunPSK" w:hint="cs"/>
+                <w:sz w:val="28"/>
+                <w:cs/>
+              </w:rPr>
+              <w:t xml:space="preserve">  และ</w:t>
+            </w:r>
+            <w:r>
+              <w:rPr>
+                <w:rFonts w:ascii="TH SarabunPSK" w:hAnsi="TH SarabunPSK" w:cs="TH SarabunPSK" w:hint="cs"/>
+                <w:sz w:val="28"/>
+                <w:cs/>
+              </w:rPr>
+              <w:t xml:space="preserve">ทำการ </w:t>
+            </w:r>
+            <w:r>
+              <w:rPr>
+                <w:rFonts w:ascii="TH SarabunPSK" w:hAnsi="TH SarabunPSK" w:cs="TH SarabunPSK"/>
+                <w:sz w:val="28"/>
+              </w:rPr>
+              <w:t>update</w:t>
+            </w:r>
+            <w:r>
+              <w:rPr>
+                <w:rFonts w:ascii="TH SarabunPSK" w:hAnsi="TH SarabunPSK" w:cs="TH SarabunPSK" w:hint="cs"/>
+                <w:sz w:val="28"/>
+                <w:cs/>
+              </w:rPr>
+              <w:t xml:space="preserve"> คะแนนของผู้เล่นใน</w:t>
+            </w:r>
+          </w:p>
+          <w:p>
+            <w:pPr>
+              <w:pStyle w:val="ListParagraph"/>
+              <w:ind w:left="0"/>
+              <w:rPr>
+                <w:rFonts w:ascii="TH SarabunPSK" w:hAnsi="TH SarabunPSK" w:cs="TH SarabunPSK"/>
+                <w:sz w:val="28"/>
+                <w:cs/>
+              </w:rPr>
+            </w:pPr>
+            <w:r>
+              <w:rPr>
+                <w:rFonts w:ascii="TH SarabunPSK" w:hAnsi="TH SarabunPSK" w:cs="TH SarabunPSK" w:hint="cs"/>
+                <w:sz w:val="28"/>
+                <w:cs/>
+              </w:rPr>
+              <w:t xml:space="preserve">  </w:t>
+            </w:r>
+            <w:r>
+              <w:rPr>
+                <w:rFonts w:ascii="TH SarabunPSK" w:hAnsi="TH SarabunPSK" w:cs="TH SarabunPSK" w:hint="cs"/>
+                <w:sz w:val="28"/>
+                <w:cs/>
+              </w:rPr>
+              <w:t>รอบที่ผ่านมา</w:t>
+            </w:r>
+          </w:p>
+        </w:tc>
+      </w:tr>
+      <w:tr>
+        <w:tc>
+          <w:tcPr>
+            <w:tcW w:w="4675" w:type="dxa"/>
+          </w:tcPr>
+          <w:p>
+            <w:pPr>
+              <w:pStyle w:val="ListParagraph"/>
+              <w:ind w:left="0"/>
+              <w:rPr>
+                <w:rFonts w:ascii="TH SarabunPSK" w:hAnsi="TH SarabunPSK" w:cs="TH SarabunPSK"/>
+                <w:sz w:val="28"/>
+                <w:cs/>
+              </w:rPr>
+            </w:pPr>
+            <w:r>
+              <w:rPr>
+                <w:rFonts w:ascii="TH SarabunPSK" w:hAnsi="TH SarabunPSK" w:cs="TH SarabunPSK" w:hint="cs"/>
+                <w:sz w:val="28"/>
+                <w:cs/>
+              </w:rPr>
+              <w:t xml:space="preserve">+ </w:t>
             </w:r>
             <w:r>
               <w:rPr>
@@ -15648,15 +16248,126 @@
                 <w:bCs/>
                 <w:sz w:val="28"/>
               </w:rPr>
-              <w:t>Gamelogic.playgame</w:t>
-            </w:r>
-            <w:r>
-              <w:rPr>
-                <w:rFonts w:ascii="TH SarabunPSK" w:hAnsi="TH SarabunPSK" w:cs="TH SarabunPSK" w:hint="cs"/>
-                <w:sz w:val="28"/>
-                <w:cs/>
-              </w:rPr>
-              <w:t xml:space="preserve"> เพื่อเริ่มเกมรอบถัดไป</w:t>
+              <w:t>void</w:t>
+            </w:r>
+            <w:r>
+              <w:rPr>
+                <w:rFonts w:ascii="TH SarabunPSK" w:hAnsi="TH SarabunPSK" w:cs="TH SarabunPSK"/>
+                <w:sz w:val="28"/>
+              </w:rPr>
+              <w:t xml:space="preserve"> addBankNoteToLocation()</w:t>
+            </w:r>
+          </w:p>
+        </w:tc>
+        <w:tc>
+          <w:tcPr>
+            <w:tcW w:w="4675" w:type="dxa"/>
+          </w:tcPr>
+          <w:p>
+            <w:pPr>
+              <w:pStyle w:val="ListParagraph"/>
+              <w:ind w:left="0"/>
+              <w:rPr>
+                <w:rFonts w:ascii="TH SarabunPSK" w:hAnsi="TH SarabunPSK" w:cs="TH SarabunPSK"/>
+                <w:sz w:val="28"/>
+              </w:rPr>
+            </w:pPr>
+            <w:r>
+              <w:rPr>
+                <w:rFonts w:ascii="TH SarabunPSK" w:hAnsi="TH SarabunPSK" w:cs="TH SarabunPSK" w:hint="cs"/>
+                <w:sz w:val="28"/>
+                <w:cs/>
+              </w:rPr>
+              <w:t>- เพิ่มธนบัตรให้กับแต่ละ</w:t>
+            </w:r>
+            <w:r>
+              <w:rPr>
+                <w:rFonts w:ascii="TH SarabunPSK" w:hAnsi="TH SarabunPSK" w:cs="TH SarabunPSK"/>
+                <w:sz w:val="28"/>
+              </w:rPr>
+              <w:t xml:space="preserve"> Location</w:t>
+            </w:r>
+            <w:r>
+              <w:rPr>
+                <w:rFonts w:ascii="TH SarabunPSK" w:hAnsi="TH SarabunPSK" w:cs="TH SarabunPSK" w:hint="cs"/>
+                <w:sz w:val="28"/>
+                <w:cs/>
+              </w:rPr>
+              <w:t xml:space="preserve"> ทั้งหมด</w:t>
+            </w:r>
+          </w:p>
+          <w:p>
+            <w:pPr>
+              <w:pStyle w:val="ListParagraph"/>
+              <w:ind w:left="0"/>
+              <w:rPr>
+                <w:rFonts w:ascii="TH SarabunPSK" w:hAnsi="TH SarabunPSK" w:cs="TH SarabunPSK"/>
+                <w:sz w:val="28"/>
+              </w:rPr>
+            </w:pPr>
+            <w:r>
+              <w:rPr>
+                <w:rFonts w:ascii="TH SarabunPSK" w:hAnsi="TH SarabunPSK" w:cs="TH SarabunPSK"/>
+                <w:sz w:val="28"/>
+              </w:rPr>
+              <w:t xml:space="preserve">  </w:t>
+            </w:r>
+            <w:r>
+              <w:rPr>
+                <w:rFonts w:ascii="TH SarabunPSK" w:hAnsi="TH SarabunPSK" w:cs="TH SarabunPSK" w:hint="cs"/>
+                <w:sz w:val="28"/>
+                <w:cs/>
+              </w:rPr>
+              <w:t xml:space="preserve">จนกว่าแต่ละ </w:t>
+            </w:r>
+            <w:r>
+              <w:rPr>
+                <w:rFonts w:ascii="TH SarabunPSK" w:hAnsi="TH SarabunPSK" w:cs="TH SarabunPSK"/>
+                <w:sz w:val="28"/>
+              </w:rPr>
+              <w:t>Location</w:t>
+            </w:r>
+            <w:r>
+              <w:rPr>
+                <w:rFonts w:ascii="TH SarabunPSK" w:hAnsi="TH SarabunPSK" w:cs="TH SarabunPSK" w:hint="cs"/>
+                <w:sz w:val="28"/>
+                <w:cs/>
+              </w:rPr>
+              <w:t xml:space="preserve"> จะมีมูลค่าธนบัตร</w:t>
+            </w:r>
+          </w:p>
+          <w:p>
+            <w:pPr>
+              <w:pStyle w:val="ListParagraph"/>
+              <w:ind w:left="0"/>
+              <w:rPr>
+                <w:rFonts w:ascii="TH SarabunPSK" w:hAnsi="TH SarabunPSK" w:cs="TH SarabunPSK"/>
+                <w:sz w:val="28"/>
+                <w:cs/>
+              </w:rPr>
+            </w:pPr>
+            <w:r>
+              <w:rPr>
+                <w:rFonts w:ascii="TH SarabunPSK" w:hAnsi="TH SarabunPSK" w:cs="TH SarabunPSK" w:hint="cs"/>
+                <w:sz w:val="28"/>
+                <w:cs/>
+              </w:rPr>
+              <w:t xml:space="preserve">   มากกว่า 50</w:t>
+            </w:r>
+            <w:r>
+              <w:rPr>
+                <w:rFonts w:ascii="TH SarabunPSK" w:hAnsi="TH SarabunPSK" w:cs="TH SarabunPSK"/>
+                <w:sz w:val="28"/>
+              </w:rPr>
+              <w:t>,000</w:t>
+            </w:r>
+            <w:r>
+              <w:rPr>
+                <w:rFonts w:ascii="TH SarabunPSK" w:hAnsi="TH SarabunPSK" w:cs="TH SarabunPSK" w:hint="cs"/>
+                <w:sz w:val="28"/>
+                <w:cs/>
+              </w:rPr>
+              <w:t xml:space="preserve"> บาท</w:t>
             </w:r>
           </w:p>
         </w:tc>
@@ -15671,33 +16382,28 @@
               <w:pStyle w:val="ListParagraph"/>
               <w:ind w:left="0"/>
               <w:rPr>
-                <w:rFonts w:ascii="TH SarabunPSK" w:hAnsi="TH SarabunPSK" w:cs="TH SarabunPSK" w:hint="cs"/>
-                <w:sz w:val="28"/>
-              </w:rPr>
-            </w:pPr>
-            <w:r>
-              <w:rPr>
-                <w:rFonts w:ascii="TH SarabunPSK" w:hAnsi="TH SarabunPSK" w:cs="TH SarabunPSK" w:hint="cs"/>
-                <w:sz w:val="28"/>
-                <w:cs/>
-              </w:rPr>
-              <w:t xml:space="preserve">+ </w:t>
-            </w:r>
-            <w:r>
-              <w:rPr>
-                <w:rFonts w:ascii="TH SarabunPSK" w:hAnsi="TH SarabunPSK" w:cs="TH SarabunPSK"/>
+                <w:rFonts w:ascii="TH SarabunPSK" w:hAnsi="TH SarabunPSK" w:cs="TH SarabunPSK"/>
+                <w:sz w:val="28"/>
+                <w:cs/>
+              </w:rPr>
+            </w:pPr>
+            <w:r>
+              <w:rPr>
+                <w:rFonts w:ascii="TH SarabunPSK" w:hAnsi="TH SarabunPSK" w:cs="TH SarabunPSK" w:hint="cs"/>
+                <w:sz w:val="28"/>
+                <w:cs/>
+              </w:rPr>
+              <w:t>+</w:t>
+            </w:r>
+            <w:r>
+              <w:rPr>
+                <w:rFonts w:ascii="TH SarabunPSK" w:hAnsi="TH SarabunPSK" w:cs="TH SarabunPSK" w:hint="cs"/>
                 <w:b/>
                 <w:bCs/>
                 <w:sz w:val="28"/>
-              </w:rPr>
-              <w:t>void</w:t>
-            </w:r>
-            <w:r>
-              <w:rPr>
-                <w:rFonts w:ascii="TH SarabunPSK" w:hAnsi="TH SarabunPSK" w:cs="TH SarabunPSK"/>
-                <w:sz w:val="28"/>
-              </w:rPr>
-              <w:t xml:space="preserve"> resetBoard(</w:t>
+                <w:cs/>
+              </w:rPr>
+              <w:t xml:space="preserve"> </w:t>
             </w:r>
             <w:r>
               <w:rPr>
@@ -15706,14 +16412,14 @@
                 <w:bCs/>
                 <w:sz w:val="28"/>
               </w:rPr>
-              <w:t>int</w:t>
-            </w:r>
-            <w:r>
-              <w:rPr>
-                <w:rFonts w:ascii="TH SarabunPSK" w:hAnsi="TH SarabunPSK" w:cs="TH SarabunPSK"/>
-                <w:sz w:val="28"/>
-              </w:rPr>
-              <w:t xml:space="preserve"> amountOfPlayer)</w:t>
+              <w:t>void</w:t>
+            </w:r>
+            <w:r>
+              <w:rPr>
+                <w:rFonts w:ascii="TH SarabunPSK" w:hAnsi="TH SarabunPSK" w:cs="TH SarabunPSK"/>
+                <w:sz w:val="28"/>
+              </w:rPr>
+              <w:t xml:space="preserve"> resetCard()</w:t>
             </w:r>
           </w:p>
         </w:tc>
@@ -15728,47 +16434,40 @@
               <w:rPr>
                 <w:rFonts w:ascii="TH SarabunPSK" w:hAnsi="TH SarabunPSK" w:cs="TH SarabunPSK"/>
                 <w:sz w:val="28"/>
-              </w:rPr>
-            </w:pPr>
-            <w:r>
-              <w:rPr>
-                <w:rFonts w:ascii="TH SarabunPSK" w:hAnsi="TH SarabunPSK" w:cs="TH SarabunPSK" w:hint="cs"/>
-                <w:sz w:val="28"/>
-                <w:cs/>
-              </w:rPr>
-              <w:t>- ทำการ</w:t>
-            </w:r>
-            <w:r>
-              <w:rPr>
-                <w:rFonts w:ascii="TH SarabunPSK" w:hAnsi="TH SarabunPSK" w:cs="TH SarabunPSK"/>
-                <w:sz w:val="28"/>
-              </w:rPr>
-              <w:t xml:space="preserve"> reset</w:t>
-            </w:r>
-            <w:r>
-              <w:rPr>
-                <w:rFonts w:ascii="TH SarabunPSK" w:hAnsi="TH SarabunPSK" w:cs="TH SarabunPSK" w:hint="cs"/>
-                <w:sz w:val="28"/>
-                <w:cs/>
-              </w:rPr>
-              <w:t xml:space="preserve"> ทุกอย่างบน</w:t>
-            </w:r>
-            <w:r>
-              <w:rPr>
-                <w:rFonts w:ascii="TH SarabunPSK" w:hAnsi="TH SarabunPSK" w:cs="TH SarabunPSK"/>
-                <w:sz w:val="28"/>
-              </w:rPr>
-              <w:t xml:space="preserve">Board </w:t>
-            </w:r>
-            <w:r>
-              <w:rPr>
-                <w:rFonts w:ascii="TH SarabunPSK" w:hAnsi="TH SarabunPSK" w:cs="TH SarabunPSK" w:hint="cs"/>
-                <w:sz w:val="28"/>
-                <w:cs/>
-              </w:rPr>
-              <w:t>ให้เป็น</w:t>
-            </w:r>
-          </w:p>
+                <w:cs/>
+              </w:rPr>
+            </w:pPr>
+            <w:r>
+              <w:rPr>
+                <w:rFonts w:ascii="TH SarabunPSK" w:hAnsi="TH SarabunPSK" w:cs="TH SarabunPSK" w:hint="cs"/>
+                <w:sz w:val="28"/>
+                <w:cs/>
+              </w:rPr>
+              <w:t xml:space="preserve">- </w:t>
+            </w:r>
+            <w:r>
+              <w:rPr>
+                <w:rFonts w:ascii="TH SarabunPSK" w:hAnsi="TH SarabunPSK" w:cs="TH SarabunPSK"/>
+                <w:sz w:val="28"/>
+              </w:rPr>
+              <w:t>reset</w:t>
+            </w:r>
+            <w:r>
+              <w:rPr>
+                <w:rFonts w:ascii="TH SarabunPSK" w:hAnsi="TH SarabunPSK" w:cs="TH SarabunPSK" w:hint="cs"/>
+                <w:sz w:val="28"/>
+                <w:cs/>
+              </w:rPr>
+              <w:t xml:space="preserve"> กองการ์ดให้เป็นเหมือนก่อนเริ่มเกม</w:t>
+            </w:r>
+          </w:p>
+        </w:tc>
+      </w:tr>
+      <w:tr>
+        <w:tc>
+          <w:tcPr>
+            <w:tcW w:w="4675" w:type="dxa"/>
+          </w:tcPr>
           <w:p>
             <w:pPr>
               <w:pStyle w:val="ListParagraph"/>
@@ -15776,54 +16475,39 @@
               <w:rPr>
                 <w:rFonts w:ascii="TH SarabunPSK" w:hAnsi="TH SarabunPSK" w:cs="TH SarabunPSK"/>
                 <w:sz w:val="28"/>
-              </w:rPr>
-            </w:pPr>
-            <w:r>
-              <w:rPr>
-                <w:rFonts w:ascii="TH SarabunPSK" w:hAnsi="TH SarabunPSK" w:cs="TH SarabunPSK"/>
-                <w:sz w:val="28"/>
-              </w:rPr>
-              <w:t xml:space="preserve">  </w:t>
-            </w:r>
-            <w:r>
-              <w:rPr>
-                <w:rFonts w:ascii="TH SarabunPSK" w:hAnsi="TH SarabunPSK" w:cs="TH SarabunPSK" w:hint="cs"/>
-                <w:sz w:val="28"/>
-                <w:cs/>
-              </w:rPr>
-              <w:t>เหมือนก่อนเริ่มเกม</w:t>
-            </w:r>
-            <w:r>
-              <w:rPr>
-                <w:rFonts w:ascii="TH SarabunPSK" w:hAnsi="TH SarabunPSK" w:cs="TH SarabunPSK"/>
-                <w:sz w:val="28"/>
-              </w:rPr>
-              <w:t>,</w:t>
-            </w:r>
-            <w:r>
-              <w:rPr>
-                <w:rFonts w:ascii="TH SarabunPSK" w:hAnsi="TH SarabunPSK" w:cs="TH SarabunPSK" w:hint="cs"/>
-                <w:sz w:val="28"/>
-                <w:cs/>
-              </w:rPr>
-              <w:t xml:space="preserve">สุ่ม </w:t>
-            </w:r>
-            <w:r>
-              <w:rPr>
-                <w:rFonts w:ascii="TH SarabunPSK" w:hAnsi="TH SarabunPSK" w:cs="TH SarabunPSK"/>
-                <w:sz w:val="28"/>
-              </w:rPr>
-              <w:t>SpecialLocation</w:t>
-            </w:r>
-            <w:r>
-              <w:rPr>
-                <w:rFonts w:ascii="TH SarabunPSK" w:hAnsi="TH SarabunPSK" w:cs="TH SarabunPSK" w:hint="cs"/>
-                <w:sz w:val="28"/>
-                <w:cs/>
-              </w:rPr>
-              <w:t xml:space="preserve"> ใหม่</w:t>
-            </w:r>
-          </w:p>
+                <w:cs/>
+              </w:rPr>
+            </w:pPr>
+            <w:r>
+              <w:rPr>
+                <w:rFonts w:ascii="TH SarabunPSK" w:hAnsi="TH SarabunPSK" w:cs="TH SarabunPSK" w:hint="cs"/>
+                <w:sz w:val="28"/>
+                <w:cs/>
+              </w:rPr>
+              <w:t xml:space="preserve">+ </w:t>
+            </w:r>
+            <w:r>
+              <w:rPr>
+                <w:rFonts w:ascii="TH SarabunPSK" w:hAnsi="TH SarabunPSK" w:cs="TH SarabunPSK"/>
+                <w:b/>
+                <w:bCs/>
+                <w:sz w:val="28"/>
+              </w:rPr>
+              <w:t>void</w:t>
+            </w:r>
+            <w:r>
+              <w:rPr>
+                <w:rFonts w:ascii="TH SarabunPSK" w:hAnsi="TH SarabunPSK" w:cs="TH SarabunPSK"/>
+                <w:sz w:val="28"/>
+              </w:rPr>
+              <w:t xml:space="preserve"> setNewSpecialLocation()</w:t>
+            </w:r>
+          </w:p>
+        </w:tc>
+        <w:tc>
+          <w:tcPr>
+            <w:tcW w:w="4675" w:type="dxa"/>
+          </w:tcPr>
           <w:p>
             <w:pPr>
               <w:pStyle w:val="ListParagraph"/>
@@ -15839,30 +16523,30 @@
                 <w:sz w:val="28"/>
                 <w:cs/>
               </w:rPr>
-              <w:t xml:space="preserve">  และ</w:t>
-            </w:r>
-            <w:r>
-              <w:rPr>
-                <w:rFonts w:ascii="TH SarabunPSK" w:hAnsi="TH SarabunPSK" w:cs="TH SarabunPSK" w:hint="cs"/>
-                <w:sz w:val="28"/>
-                <w:cs/>
-              </w:rPr>
-              <w:t xml:space="preserve">ทำการ </w:t>
-            </w:r>
-            <w:r>
-              <w:rPr>
-                <w:rFonts w:ascii="TH SarabunPSK" w:hAnsi="TH SarabunPSK" w:cs="TH SarabunPSK"/>
-                <w:sz w:val="28"/>
-              </w:rPr>
-              <w:t>update</w:t>
-            </w:r>
-            <w:r>
-              <w:rPr>
-                <w:rFonts w:ascii="TH SarabunPSK" w:hAnsi="TH SarabunPSK" w:cs="TH SarabunPSK" w:hint="cs"/>
-                <w:sz w:val="28"/>
-                <w:cs/>
-              </w:rPr>
-              <w:t xml:space="preserve"> คะแนนของผู้เล่นใน</w:t>
+              <w:t>- สุ่มกำหนดว่าจะให้</w:t>
+            </w:r>
+            <w:r>
+              <w:rPr>
+                <w:rFonts w:ascii="TH SarabunPSK" w:hAnsi="TH SarabunPSK" w:cs="TH SarabunPSK"/>
+                <w:sz w:val="28"/>
+              </w:rPr>
+              <w:t xml:space="preserve"> Location</w:t>
+            </w:r>
+            <w:r>
+              <w:rPr>
+                <w:rFonts w:ascii="TH SarabunPSK" w:hAnsi="TH SarabunPSK" w:cs="TH SarabunPSK" w:hint="cs"/>
+                <w:sz w:val="28"/>
+                <w:cs/>
+              </w:rPr>
+              <w:t xml:space="preserve"> ใด</w:t>
+            </w:r>
+            <w:r>
+              <w:rPr>
+                <w:rFonts w:ascii="TH SarabunPSK" w:hAnsi="TH SarabunPSK" w:cs="TH SarabunPSK" w:hint="cs"/>
+                <w:sz w:val="28"/>
+                <w:cs/>
+              </w:rPr>
+              <w:t>ให้เป็น</w:t>
             </w:r>
           </w:p>
           <w:p>
@@ -15870,7 +16554,7 @@
               <w:pStyle w:val="ListParagraph"/>
               <w:ind w:left="0"/>
               <w:rPr>
-                <w:rFonts w:ascii="TH SarabunPSK" w:hAnsi="TH SarabunPSK" w:cs="TH SarabunPSK" w:hint="cs"/>
+                <w:rFonts w:ascii="TH SarabunPSK" w:hAnsi="TH SarabunPSK" w:cs="TH SarabunPSK"/>
                 <w:sz w:val="28"/>
                 <w:cs/>
               </w:rPr>
@@ -15885,11 +16569,18 @@
             </w:r>
             <w:r>
               <w:rPr>
-                <w:rFonts w:ascii="TH SarabunPSK" w:hAnsi="TH SarabunPSK" w:cs="TH SarabunPSK" w:hint="cs"/>
-                <w:sz w:val="28"/>
-                <w:cs/>
-              </w:rPr>
-              <w:t>รอบที่ผ่านมา</w:t>
+                <w:rFonts w:ascii="TH SarabunPSK" w:hAnsi="TH SarabunPSK" w:cs="TH SarabunPSK"/>
+                <w:sz w:val="28"/>
+              </w:rPr>
+              <w:t>SpecialLocation</w:t>
+            </w:r>
+            <w:r>
+              <w:rPr>
+                <w:rFonts w:ascii="TH SarabunPSK" w:hAnsi="TH SarabunPSK" w:cs="TH SarabunPSK" w:hint="cs"/>
+                <w:sz w:val="28"/>
+                <w:cs/>
+              </w:rPr>
+              <w:t xml:space="preserve"> </w:t>
             </w:r>
           </w:p>
         </w:tc>
@@ -15904,17 +16595,18 @@
               <w:pStyle w:val="ListParagraph"/>
               <w:ind w:left="0"/>
               <w:rPr>
-                <w:rFonts w:ascii="TH SarabunPSK" w:hAnsi="TH SarabunPSK" w:cs="TH SarabunPSK" w:hint="cs"/>
-                <w:sz w:val="28"/>
-                <w:cs/>
-              </w:rPr>
-            </w:pPr>
-            <w:r>
-              <w:rPr>
-                <w:rFonts w:ascii="TH SarabunPSK" w:hAnsi="TH SarabunPSK" w:cs="TH SarabunPSK" w:hint="cs"/>
-                <w:sz w:val="28"/>
-                <w:cs/>
-              </w:rPr>
+                <w:rFonts w:ascii="TH SarabunPSK" w:hAnsi="TH SarabunPSK" w:cs="TH SarabunPSK"/>
+                <w:sz w:val="28"/>
+                <w:cs/>
+              </w:rPr>
+            </w:pPr>
+            <w:r>
+              <w:rPr>
+                <w:rFonts w:ascii="TH SarabunPSK" w:hAnsi="TH SarabunPSK" w:cs="TH SarabunPSK" w:hint="cs"/>
+                <w:sz w:val="28"/>
+                <w:cs/>
+              </w:rPr>
+              <w:lastRenderedPageBreak/>
               <w:t xml:space="preserve">+ </w:t>
             </w:r>
             <w:r>
@@ -15931,14 +16623,7 @@
                 <w:rFonts w:ascii="TH SarabunPSK" w:hAnsi="TH SarabunPSK" w:cs="TH SarabunPSK"/>
                 <w:sz w:val="28"/>
               </w:rPr>
-              <w:t xml:space="preserve"> </w:t>
-            </w:r>
-            <w:r>
-              <w:rPr>
-                <w:rFonts w:ascii="TH SarabunPSK" w:hAnsi="TH SarabunPSK" w:cs="TH SarabunPSK"/>
-                <w:sz w:val="28"/>
-              </w:rPr>
-              <w:t>addBankNoteToLocation()</w:t>
+              <w:t xml:space="preserve"> openCard(MouseEvent event)</w:t>
             </w:r>
           </w:p>
         </w:tc>
@@ -15953,32 +16638,25 @@
               <w:rPr>
                 <w:rFonts w:ascii="TH SarabunPSK" w:hAnsi="TH SarabunPSK" w:cs="TH SarabunPSK"/>
                 <w:sz w:val="28"/>
-              </w:rPr>
-            </w:pPr>
-            <w:r>
-              <w:rPr>
-                <w:rFonts w:ascii="TH SarabunPSK" w:hAnsi="TH SarabunPSK" w:cs="TH SarabunPSK" w:hint="cs"/>
-                <w:sz w:val="28"/>
-                <w:cs/>
-              </w:rPr>
-              <w:t>- เพิ่มธนบัตรให้กับแต่ละ</w:t>
-            </w:r>
-            <w:r>
-              <w:rPr>
-                <w:rFonts w:ascii="TH SarabunPSK" w:hAnsi="TH SarabunPSK" w:cs="TH SarabunPSK"/>
-                <w:sz w:val="28"/>
-              </w:rPr>
-              <w:t xml:space="preserve"> Location</w:t>
-            </w:r>
-            <w:r>
-              <w:rPr>
-                <w:rFonts w:ascii="TH SarabunPSK" w:hAnsi="TH SarabunPSK" w:cs="TH SarabunPSK" w:hint="cs"/>
-                <w:sz w:val="28"/>
-                <w:cs/>
-              </w:rPr>
-              <w:t xml:space="preserve"> ทั้งหมด</w:t>
-            </w:r>
-          </w:p>
+                <w:cs/>
+              </w:rPr>
+            </w:pPr>
+            <w:r>
+              <w:rPr>
+                <w:rFonts w:ascii="TH SarabunPSK" w:hAnsi="TH SarabunPSK" w:cs="TH SarabunPSK" w:hint="cs"/>
+                <w:sz w:val="28"/>
+                <w:cs/>
+              </w:rPr>
+              <w:t>- จะถูกเรียกต่อเมื่อผู้เล่นทำการเปิดการ์ด</w:t>
+            </w:r>
+          </w:p>
+        </w:tc>
+      </w:tr>
+      <w:tr>
+        <w:tc>
+          <w:tcPr>
+            <w:tcW w:w="4675" w:type="dxa"/>
+          </w:tcPr>
           <w:p>
             <w:pPr>
               <w:pStyle w:val="ListParagraph"/>
@@ -15986,71 +16664,184 @@
               <w:rPr>
                 <w:rFonts w:ascii="TH SarabunPSK" w:hAnsi="TH SarabunPSK" w:cs="TH SarabunPSK"/>
                 <w:sz w:val="28"/>
-              </w:rPr>
-            </w:pPr>
-            <w:r>
-              <w:rPr>
-                <w:rFonts w:ascii="TH SarabunPSK" w:hAnsi="TH SarabunPSK" w:cs="TH SarabunPSK"/>
-                <w:sz w:val="28"/>
-              </w:rPr>
-              <w:t xml:space="preserve">  </w:t>
-            </w:r>
-            <w:r>
-              <w:rPr>
-                <w:rFonts w:ascii="TH SarabunPSK" w:hAnsi="TH SarabunPSK" w:cs="TH SarabunPSK" w:hint="cs"/>
-                <w:sz w:val="28"/>
-                <w:cs/>
-              </w:rPr>
-              <w:t xml:space="preserve">จนกว่าแต่ละ </w:t>
-            </w:r>
-            <w:r>
-              <w:rPr>
-                <w:rFonts w:ascii="TH SarabunPSK" w:hAnsi="TH SarabunPSK" w:cs="TH SarabunPSK"/>
-                <w:sz w:val="28"/>
-              </w:rPr>
-              <w:t>Location</w:t>
-            </w:r>
-            <w:r>
-              <w:rPr>
-                <w:rFonts w:ascii="TH SarabunPSK" w:hAnsi="TH SarabunPSK" w:cs="TH SarabunPSK" w:hint="cs"/>
-                <w:sz w:val="28"/>
-                <w:cs/>
-              </w:rPr>
-              <w:t xml:space="preserve"> จะมีมูลค่าธนบัตร</w:t>
-            </w:r>
-          </w:p>
+                <w:cs/>
+              </w:rPr>
+            </w:pPr>
+            <w:r>
+              <w:rPr>
+                <w:rFonts w:ascii="TH SarabunPSK" w:hAnsi="TH SarabunPSK" w:cs="TH SarabunPSK"/>
+                <w:sz w:val="28"/>
+              </w:rPr>
+              <w:t xml:space="preserve">+ </w:t>
+            </w:r>
+            <w:r>
+              <w:rPr>
+                <w:rFonts w:ascii="TH SarabunPSK" w:hAnsi="TH SarabunPSK" w:cs="TH SarabunPSK"/>
+                <w:b/>
+                <w:bCs/>
+                <w:sz w:val="28"/>
+              </w:rPr>
+              <w:t>void</w:t>
+            </w:r>
+            <w:r>
+              <w:rPr>
+                <w:rFonts w:ascii="TH SarabunPSK" w:hAnsi="TH SarabunPSK" w:cs="TH SarabunPSK"/>
+                <w:sz w:val="28"/>
+              </w:rPr>
+              <w:t xml:space="preserve"> </w:t>
+            </w:r>
+            <w:proofErr w:type="gramStart"/>
+            <w:r>
+              <w:rPr>
+                <w:rFonts w:ascii="TH SarabunPSK" w:hAnsi="TH SarabunPSK" w:cs="TH SarabunPSK"/>
+                <w:sz w:val="28"/>
+              </w:rPr>
+              <w:t>initialLocationList(</w:t>
+            </w:r>
+            <w:proofErr w:type="gramEnd"/>
+            <w:r>
+              <w:rPr>
+                <w:rFonts w:ascii="TH SarabunPSK" w:hAnsi="TH SarabunPSK" w:cs="TH SarabunPSK"/>
+                <w:b/>
+                <w:bCs/>
+                <w:sz w:val="28"/>
+              </w:rPr>
+              <w:t>int</w:t>
+            </w:r>
+            <w:r>
+              <w:rPr>
+                <w:rFonts w:ascii="TH SarabunPSK" w:hAnsi="TH SarabunPSK" w:cs="TH SarabunPSK"/>
+                <w:sz w:val="28"/>
+              </w:rPr>
+              <w:t xml:space="preserve"> amount)</w:t>
+            </w:r>
+          </w:p>
+        </w:tc>
+        <w:tc>
+          <w:tcPr>
+            <w:tcW w:w="4675" w:type="dxa"/>
+          </w:tcPr>
           <w:p>
             <w:pPr>
               <w:pStyle w:val="ListParagraph"/>
               <w:ind w:left="0"/>
               <w:rPr>
-                <w:rFonts w:ascii="TH SarabunPSK" w:hAnsi="TH SarabunPSK" w:cs="TH SarabunPSK" w:hint="cs"/>
-                <w:sz w:val="28"/>
-                <w:cs/>
-              </w:rPr>
-            </w:pPr>
-            <w:r>
-              <w:rPr>
-                <w:rFonts w:ascii="TH SarabunPSK" w:hAnsi="TH SarabunPSK" w:cs="TH SarabunPSK" w:hint="cs"/>
-                <w:sz w:val="28"/>
-                <w:cs/>
-              </w:rPr>
-              <w:t xml:space="preserve">   มากกว่า 50</w:t>
-            </w:r>
-            <w:r>
-              <w:rPr>
-                <w:rFonts w:ascii="TH SarabunPSK" w:hAnsi="TH SarabunPSK" w:cs="TH SarabunPSK"/>
-                <w:sz w:val="28"/>
-              </w:rPr>
-              <w:t>,000</w:t>
-            </w:r>
-            <w:r>
-              <w:rPr>
-                <w:rFonts w:ascii="TH SarabunPSK" w:hAnsi="TH SarabunPSK" w:cs="TH SarabunPSK" w:hint="cs"/>
-                <w:sz w:val="28"/>
-                <w:cs/>
-              </w:rPr>
-              <w:t xml:space="preserve"> บาท</w:t>
+                <w:rFonts w:ascii="TH SarabunPSK" w:hAnsi="TH SarabunPSK" w:cs="TH SarabunPSK"/>
+                <w:sz w:val="28"/>
+              </w:rPr>
+            </w:pPr>
+            <w:r>
+              <w:rPr>
+                <w:rFonts w:ascii="TH SarabunPSK" w:hAnsi="TH SarabunPSK" w:cs="TH SarabunPSK"/>
+                <w:sz w:val="28"/>
+              </w:rPr>
+              <w:t>-</w:t>
+            </w:r>
+            <w:r>
+              <w:rPr>
+                <w:rFonts w:ascii="TH SarabunPSK" w:hAnsi="TH SarabunPSK" w:cs="TH SarabunPSK" w:hint="cs"/>
+                <w:sz w:val="28"/>
+                <w:cs/>
+              </w:rPr>
+              <w:t>สร้าง</w:t>
+            </w:r>
+            <w:r>
+              <w:rPr>
+                <w:rFonts w:ascii="TH SarabunPSK" w:hAnsi="TH SarabunPSK" w:cs="TH SarabunPSK"/>
+                <w:sz w:val="28"/>
+              </w:rPr>
+              <w:t xml:space="preserve"> Location</w:t>
+            </w:r>
+            <w:r>
+              <w:rPr>
+                <w:rFonts w:ascii="TH SarabunPSK" w:hAnsi="TH SarabunPSK" w:cs="TH SarabunPSK" w:hint="cs"/>
+                <w:sz w:val="28"/>
+                <w:cs/>
+              </w:rPr>
+              <w:t>ตามจำนวน</w:t>
+            </w:r>
+            <w:r>
+              <w:rPr>
+                <w:rFonts w:ascii="TH SarabunPSK" w:hAnsi="TH SarabunPSK" w:cs="TH SarabunPSK"/>
+                <w:sz w:val="28"/>
+              </w:rPr>
+              <w:t xml:space="preserve"> amount</w:t>
+            </w:r>
+            <w:r>
+              <w:rPr>
+                <w:rFonts w:ascii="TH SarabunPSK" w:hAnsi="TH SarabunPSK" w:cs="TH SarabunPSK" w:hint="cs"/>
+                <w:sz w:val="28"/>
+                <w:cs/>
+              </w:rPr>
+              <w:t xml:space="preserve"> ที่รับเข้ามา</w:t>
+            </w:r>
+          </w:p>
+          <w:p>
+            <w:pPr>
+              <w:pStyle w:val="ListParagraph"/>
+              <w:ind w:left="0"/>
+              <w:rPr>
+                <w:rFonts w:ascii="TH SarabunPSK" w:hAnsi="TH SarabunPSK" w:cs="TH SarabunPSK"/>
+                <w:sz w:val="28"/>
+                <w:cs/>
+              </w:rPr>
+            </w:pPr>
+            <w:r>
+              <w:rPr>
+                <w:rFonts w:ascii="TH SarabunPSK" w:hAnsi="TH SarabunPSK" w:cs="TH SarabunPSK"/>
+                <w:sz w:val="28"/>
+              </w:rPr>
+              <w:t xml:space="preserve"> </w:t>
+            </w:r>
+            <w:r>
+              <w:rPr>
+                <w:rFonts w:ascii="TH SarabunPSK" w:hAnsi="TH SarabunPSK" w:cs="TH SarabunPSK" w:hint="cs"/>
+                <w:sz w:val="28"/>
+                <w:cs/>
+              </w:rPr>
+              <w:t>และเก็บไว้ใน</w:t>
+            </w:r>
+            <w:r>
+              <w:rPr>
+                <w:rFonts w:ascii="TH SarabunPSK" w:hAnsi="TH SarabunPSK" w:cs="TH SarabunPSK"/>
+                <w:sz w:val="28"/>
+              </w:rPr>
+              <w:t xml:space="preserve"> </w:t>
+            </w:r>
+            <w:r>
+              <w:rPr>
+                <w:rFonts w:ascii="TH SarabunPSK" w:hAnsi="TH SarabunPSK" w:cs="TH SarabunPSK"/>
+                <w:sz w:val="28"/>
+              </w:rPr>
+              <w:t>ArrayList&lt;</w:t>
+            </w:r>
+            <w:r>
+              <w:rPr>
+                <w:rFonts w:ascii="TH SarabunPSK" w:hAnsi="TH SarabunPSK" w:cs="TH SarabunPSK"/>
+                <w:sz w:val="28"/>
+              </w:rPr>
+              <w:t>Location</w:t>
+            </w:r>
+            <w:r>
+              <w:rPr>
+                <w:rFonts w:ascii="TH SarabunPSK" w:hAnsi="TH SarabunPSK" w:cs="TH SarabunPSK"/>
+                <w:sz w:val="28"/>
+              </w:rPr>
+              <w:t>&gt;</w:t>
+            </w:r>
+            <w:r>
+              <w:rPr>
+                <w:rFonts w:ascii="TH SarabunPSK" w:hAnsi="TH SarabunPSK" w:cs="TH SarabunPSK"/>
+                <w:sz w:val="28"/>
+              </w:rPr>
+              <w:t xml:space="preserve"> </w:t>
+            </w:r>
+            <w:r>
+              <w:rPr>
+                <w:rFonts w:ascii="TH SarabunPSK" w:hAnsi="TH SarabunPSK" w:cs="TH SarabunPSK"/>
+                <w:sz w:val="28"/>
+              </w:rPr>
+              <w:t>locationList</w:t>
             </w:r>
           </w:p>
         </w:tc>
@@ -16065,28 +16856,33 @@
               <w:pStyle w:val="ListParagraph"/>
               <w:ind w:left="0"/>
               <w:rPr>
-                <w:rFonts w:ascii="TH SarabunPSK" w:hAnsi="TH SarabunPSK" w:cs="TH SarabunPSK" w:hint="cs"/>
-                <w:sz w:val="28"/>
-                <w:cs/>
-              </w:rPr>
-            </w:pPr>
-            <w:r>
-              <w:rPr>
-                <w:rFonts w:ascii="TH SarabunPSK" w:hAnsi="TH SarabunPSK" w:cs="TH SarabunPSK" w:hint="cs"/>
-                <w:sz w:val="28"/>
-                <w:cs/>
-              </w:rPr>
-              <w:t>+</w:t>
-            </w:r>
-            <w:r>
-              <w:rPr>
-                <w:rFonts w:ascii="TH SarabunPSK" w:hAnsi="TH SarabunPSK" w:cs="TH SarabunPSK" w:hint="cs"/>
+                <w:rFonts w:ascii="TH SarabunPSK" w:hAnsi="TH SarabunPSK" w:cs="TH SarabunPSK"/>
+                <w:sz w:val="28"/>
+              </w:rPr>
+            </w:pPr>
+            <w:r>
+              <w:rPr>
+                <w:rFonts w:ascii="TH SarabunPSK" w:hAnsi="TH SarabunPSK" w:cs="TH SarabunPSK" w:hint="cs"/>
+                <w:sz w:val="28"/>
+                <w:cs/>
+              </w:rPr>
+              <w:t xml:space="preserve">+ </w:t>
+            </w:r>
+            <w:r>
+              <w:rPr>
+                <w:rFonts w:ascii="TH SarabunPSK" w:hAnsi="TH SarabunPSK" w:cs="TH SarabunPSK"/>
                 <w:b/>
                 <w:bCs/>
                 <w:sz w:val="28"/>
-                <w:cs/>
-              </w:rPr>
-              <w:t xml:space="preserve"> </w:t>
+              </w:rPr>
+              <w:t>void</w:t>
+            </w:r>
+            <w:r>
+              <w:rPr>
+                <w:rFonts w:ascii="TH SarabunPSK" w:hAnsi="TH SarabunPSK" w:cs="TH SarabunPSK"/>
+                <w:sz w:val="28"/>
+              </w:rPr>
+              <w:t xml:space="preserve"> setNewLocationList(</w:t>
             </w:r>
             <w:r>
               <w:rPr>
@@ -16095,14 +16891,14 @@
                 <w:bCs/>
                 <w:sz w:val="28"/>
               </w:rPr>
-              <w:t>void</w:t>
-            </w:r>
-            <w:r>
-              <w:rPr>
-                <w:rFonts w:ascii="TH SarabunPSK" w:hAnsi="TH SarabunPSK" w:cs="TH SarabunPSK"/>
-                <w:sz w:val="28"/>
-              </w:rPr>
-              <w:t xml:space="preserve"> resetCard()</w:t>
+              <w:t>int</w:t>
+            </w:r>
+            <w:r>
+              <w:rPr>
+                <w:rFonts w:ascii="TH SarabunPSK" w:hAnsi="TH SarabunPSK" w:cs="TH SarabunPSK"/>
+                <w:sz w:val="28"/>
+              </w:rPr>
+              <w:t xml:space="preserve"> locationCode)</w:t>
             </w:r>
           </w:p>
         </w:tc>
@@ -16115,33 +16911,225 @@
               <w:pStyle w:val="ListParagraph"/>
               <w:ind w:left="0"/>
               <w:rPr>
-                <w:rFonts w:ascii="TH SarabunPSK" w:hAnsi="TH SarabunPSK" w:cs="TH SarabunPSK" w:hint="cs"/>
-                <w:sz w:val="28"/>
-                <w:cs/>
-              </w:rPr>
-            </w:pPr>
-            <w:r>
-              <w:rPr>
-                <w:rFonts w:ascii="TH SarabunPSK" w:hAnsi="TH SarabunPSK" w:cs="TH SarabunPSK" w:hint="cs"/>
-                <w:sz w:val="28"/>
-                <w:cs/>
+                <w:rFonts w:ascii="TH SarabunPSK" w:hAnsi="TH SarabunPSK" w:cs="TH SarabunPSK"/>
+                <w:sz w:val="28"/>
+              </w:rPr>
+            </w:pPr>
+            <w:r>
+              <w:rPr>
+                <w:rFonts w:ascii="TH SarabunPSK" w:hAnsi="TH SarabunPSK" w:cs="TH SarabunPSK"/>
+                <w:sz w:val="28"/>
               </w:rPr>
               <w:t xml:space="preserve">- </w:t>
             </w:r>
             <w:r>
               <w:rPr>
-                <w:rFonts w:ascii="TH SarabunPSK" w:hAnsi="TH SarabunPSK" w:cs="TH SarabunPSK"/>
-                <w:sz w:val="28"/>
-              </w:rPr>
-              <w:t>reset</w:t>
-            </w:r>
-            <w:r>
-              <w:rPr>
-                <w:rFonts w:ascii="TH SarabunPSK" w:hAnsi="TH SarabunPSK" w:cs="TH SarabunPSK" w:hint="cs"/>
-                <w:sz w:val="28"/>
-                <w:cs/>
-              </w:rPr>
-              <w:t xml:space="preserve"> กองการ์ดให้เป็นเหมือนก่อนเริ่มเกม</w:t>
+                <w:rFonts w:ascii="TH SarabunPSK" w:hAnsi="TH SarabunPSK" w:cs="TH SarabunPSK" w:hint="cs"/>
+                <w:sz w:val="28"/>
+                <w:cs/>
+              </w:rPr>
+              <w:t xml:space="preserve">จะถูกเรียกใน </w:t>
+            </w:r>
+            <w:r>
+              <w:rPr>
+                <w:rFonts w:ascii="TH SarabunPSK" w:hAnsi="TH SarabunPSK" w:cs="TH SarabunPSK"/>
+                <w:sz w:val="28"/>
+              </w:rPr>
+              <w:t xml:space="preserve"> </w:t>
+            </w:r>
+          </w:p>
+          <w:p>
+            <w:pPr>
+              <w:pStyle w:val="ListParagraph"/>
+              <w:ind w:left="0"/>
+              <w:rPr>
+                <w:rFonts w:ascii="TH SarabunPSK" w:hAnsi="TH SarabunPSK" w:cs="TH SarabunPSK"/>
+                <w:b/>
+                <w:bCs/>
+                <w:sz w:val="28"/>
+              </w:rPr>
+            </w:pPr>
+            <w:r>
+              <w:rPr>
+                <w:rFonts w:ascii="TH SarabunPSK" w:hAnsi="TH SarabunPSK" w:cs="TH SarabunPSK"/>
+                <w:b/>
+                <w:bCs/>
+                <w:sz w:val="28"/>
+              </w:rPr>
+              <w:t xml:space="preserve">  GameLogic.setNewSpecialLocation()</w:t>
+            </w:r>
+          </w:p>
+          <w:p>
+            <w:pPr>
+              <w:pStyle w:val="ListParagraph"/>
+              <w:ind w:left="0"/>
+              <w:rPr>
+                <w:rFonts w:ascii="TH SarabunPSK" w:hAnsi="TH SarabunPSK" w:cs="TH SarabunPSK"/>
+                <w:sz w:val="28"/>
+              </w:rPr>
+            </w:pPr>
+            <w:r>
+              <w:rPr>
+                <w:rFonts w:ascii="TH SarabunPSK" w:hAnsi="TH SarabunPSK" w:cs="TH SarabunPSK"/>
+                <w:b/>
+                <w:bCs/>
+                <w:sz w:val="28"/>
+              </w:rPr>
+              <w:t xml:space="preserve">  </w:t>
+            </w:r>
+            <w:r>
+              <w:rPr>
+                <w:rFonts w:ascii="TH SarabunPSK" w:hAnsi="TH SarabunPSK" w:cs="TH SarabunPSK" w:hint="cs"/>
+                <w:sz w:val="28"/>
+                <w:cs/>
+              </w:rPr>
+              <w:t>เพื่อสร้าง</w:t>
+            </w:r>
+            <w:r>
+              <w:rPr>
+                <w:rFonts w:ascii="TH SarabunPSK" w:hAnsi="TH SarabunPSK" w:cs="TH SarabunPSK"/>
+                <w:sz w:val="28"/>
+              </w:rPr>
+              <w:t xml:space="preserve"> </w:t>
+            </w:r>
+            <w:r>
+              <w:rPr>
+                <w:rFonts w:ascii="TH SarabunPSK" w:hAnsi="TH SarabunPSK" w:cs="TH SarabunPSK"/>
+                <w:sz w:val="28"/>
+              </w:rPr>
+              <w:t>SpecialLocation</w:t>
+            </w:r>
+            <w:r>
+              <w:rPr>
+                <w:rFonts w:ascii="TH SarabunPSK" w:hAnsi="TH SarabunPSK" w:cs="TH SarabunPSK" w:hint="cs"/>
+                <w:sz w:val="28"/>
+                <w:cs/>
+              </w:rPr>
+              <w:t xml:space="preserve"> แทนที่</w:t>
+            </w:r>
+            <w:r>
+              <w:rPr>
+                <w:rFonts w:ascii="TH SarabunPSK" w:hAnsi="TH SarabunPSK" w:cs="TH SarabunPSK"/>
+                <w:sz w:val="28"/>
+              </w:rPr>
+              <w:t xml:space="preserve"> Location</w:t>
+            </w:r>
+            <w:r>
+              <w:rPr>
+                <w:rFonts w:ascii="TH SarabunPSK" w:hAnsi="TH SarabunPSK" w:cs="TH SarabunPSK" w:hint="cs"/>
+                <w:sz w:val="28"/>
+                <w:cs/>
+              </w:rPr>
+              <w:t xml:space="preserve"> ใน</w:t>
+            </w:r>
+          </w:p>
+          <w:p>
+            <w:pPr>
+              <w:pStyle w:val="ListParagraph"/>
+              <w:ind w:left="0"/>
+              <w:rPr>
+                <w:rFonts w:ascii="TH SarabunPSK" w:hAnsi="TH SarabunPSK" w:cs="TH SarabunPSK"/>
+                <w:sz w:val="28"/>
+              </w:rPr>
+            </w:pPr>
+            <w:r>
+              <w:rPr>
+                <w:rFonts w:ascii="TH SarabunPSK" w:hAnsi="TH SarabunPSK" w:cs="TH SarabunPSK"/>
+                <w:sz w:val="28"/>
+              </w:rPr>
+              <w:t xml:space="preserve">  </w:t>
+            </w:r>
+            <w:r>
+              <w:rPr>
+                <w:rFonts w:ascii="TH SarabunPSK" w:hAnsi="TH SarabunPSK" w:cs="TH SarabunPSK"/>
+                <w:sz w:val="28"/>
+              </w:rPr>
+              <w:t>ArrayList&lt;</w:t>
+            </w:r>
+            <w:r>
+              <w:rPr>
+                <w:rFonts w:ascii="TH SarabunPSK" w:hAnsi="TH SarabunPSK" w:cs="TH SarabunPSK"/>
+                <w:sz w:val="28"/>
+              </w:rPr>
+              <w:t>Location</w:t>
+            </w:r>
+            <w:r>
+              <w:rPr>
+                <w:rFonts w:ascii="TH SarabunPSK" w:hAnsi="TH SarabunPSK" w:cs="TH SarabunPSK"/>
+                <w:sz w:val="28"/>
+              </w:rPr>
+              <w:t>&gt;</w:t>
+            </w:r>
+            <w:r>
+              <w:rPr>
+                <w:rFonts w:ascii="TH SarabunPSK" w:hAnsi="TH SarabunPSK" w:cs="TH SarabunPSK"/>
+                <w:sz w:val="28"/>
+              </w:rPr>
+              <w:t xml:space="preserve"> </w:t>
+            </w:r>
+            <w:r>
+              <w:rPr>
+                <w:rFonts w:ascii="TH SarabunPSK" w:hAnsi="TH SarabunPSK" w:cs="TH SarabunPSK"/>
+                <w:sz w:val="28"/>
+              </w:rPr>
+              <w:t>locationList</w:t>
+            </w:r>
+            <w:r>
+              <w:rPr>
+                <w:rFonts w:ascii="TH SarabunPSK" w:hAnsi="TH SarabunPSK" w:cs="TH SarabunPSK" w:hint="cs"/>
+                <w:sz w:val="28"/>
+                <w:cs/>
+              </w:rPr>
+              <w:t xml:space="preserve"> ที่ตำแหน่ง</w:t>
+            </w:r>
+            <w:r>
+              <w:rPr>
+                <w:rFonts w:ascii="TH SarabunPSK" w:hAnsi="TH SarabunPSK" w:cs="TH SarabunPSK"/>
+                <w:sz w:val="28"/>
+              </w:rPr>
+              <w:t xml:space="preserve"> </w:t>
+            </w:r>
+            <w:r>
+              <w:rPr>
+                <w:rFonts w:ascii="TH SarabunPSK" w:hAnsi="TH SarabunPSK" w:cs="TH SarabunPSK" w:hint="cs"/>
+                <w:sz w:val="28"/>
+                <w:cs/>
+              </w:rPr>
+              <w:t xml:space="preserve"> </w:t>
+            </w:r>
+          </w:p>
+          <w:p>
+            <w:pPr>
+              <w:pStyle w:val="ListParagraph"/>
+              <w:ind w:left="0"/>
+              <w:rPr>
+                <w:rFonts w:ascii="TH SarabunPSK" w:hAnsi="TH SarabunPSK" w:cs="TH SarabunPSK"/>
+                <w:sz w:val="28"/>
+                <w:cs/>
+              </w:rPr>
+            </w:pPr>
+            <w:r>
+              <w:rPr>
+                <w:rFonts w:ascii="TH SarabunPSK" w:hAnsi="TH SarabunPSK" w:cs="TH SarabunPSK" w:hint="cs"/>
+                <w:sz w:val="28"/>
+                <w:cs/>
+              </w:rPr>
+              <w:t xml:space="preserve">  </w:t>
+            </w:r>
+            <w:r>
+              <w:rPr>
+                <w:rFonts w:ascii="TH SarabunPSK" w:hAnsi="TH SarabunPSK" w:cs="TH SarabunPSK"/>
+                <w:sz w:val="28"/>
+              </w:rPr>
+              <w:t>index</w:t>
+            </w:r>
+            <w:r>
+              <w:rPr>
+                <w:rFonts w:ascii="TH SarabunPSK" w:hAnsi="TH SarabunPSK" w:cs="TH SarabunPSK" w:hint="cs"/>
+                <w:sz w:val="28"/>
+                <w:cs/>
+              </w:rPr>
+              <w:t>ที่สุ่มได้</w:t>
             </w:r>
           </w:p>
         </w:tc>
@@ -16156,7 +17144,7 @@
               <w:pStyle w:val="ListParagraph"/>
               <w:ind w:left="0"/>
               <w:rPr>
-                <w:rFonts w:ascii="TH SarabunPSK" w:hAnsi="TH SarabunPSK" w:cs="TH SarabunPSK" w:hint="cs"/>
+                <w:rFonts w:ascii="TH SarabunPSK" w:hAnsi="TH SarabunPSK" w:cs="TH SarabunPSK"/>
                 <w:sz w:val="28"/>
                 <w:cs/>
               </w:rPr>
@@ -16183,7 +17171,7 @@
                 <w:rFonts w:ascii="TH SarabunPSK" w:hAnsi="TH SarabunPSK" w:cs="TH SarabunPSK"/>
                 <w:sz w:val="28"/>
               </w:rPr>
-              <w:t xml:space="preserve"> setNewSpecialLocation()</w:t>
+              <w:t xml:space="preserve"> resetLocation()</w:t>
             </w:r>
           </w:p>
         </w:tc>
@@ -16196,67 +17184,68 @@
               <w:pStyle w:val="ListParagraph"/>
               <w:ind w:left="0"/>
               <w:rPr>
-                <w:rFonts w:ascii="TH SarabunPSK" w:hAnsi="TH SarabunPSK" w:cs="TH SarabunPSK"/>
-                <w:sz w:val="28"/>
-              </w:rPr>
-            </w:pPr>
-            <w:r>
-              <w:rPr>
-                <w:rFonts w:ascii="TH SarabunPSK" w:hAnsi="TH SarabunPSK" w:cs="TH SarabunPSK" w:hint="cs"/>
-                <w:sz w:val="28"/>
-                <w:cs/>
-              </w:rPr>
-              <w:t>- สุ่มกำหนดว่าจะให้</w:t>
-            </w:r>
-            <w:r>
-              <w:rPr>
-                <w:rFonts w:ascii="TH SarabunPSK" w:hAnsi="TH SarabunPSK" w:cs="TH SarabunPSK"/>
-                <w:sz w:val="28"/>
-              </w:rPr>
-              <w:t xml:space="preserve"> Location</w:t>
-            </w:r>
-            <w:r>
-              <w:rPr>
-                <w:rFonts w:ascii="TH SarabunPSK" w:hAnsi="TH SarabunPSK" w:cs="TH SarabunPSK" w:hint="cs"/>
-                <w:sz w:val="28"/>
-                <w:cs/>
-              </w:rPr>
-              <w:t xml:space="preserve"> ใด</w:t>
-            </w:r>
-            <w:r>
-              <w:rPr>
-                <w:rFonts w:ascii="TH SarabunPSK" w:hAnsi="TH SarabunPSK" w:cs="TH SarabunPSK" w:hint="cs"/>
-                <w:sz w:val="28"/>
-                <w:cs/>
-              </w:rPr>
-              <w:t>ให้เป็น</w:t>
-            </w:r>
-          </w:p>
+                <w:rFonts w:ascii="TH SarabunPSK" w:hAnsi="TH SarabunPSK" w:cs="TH SarabunPSK" w:hint="cs"/>
+                <w:sz w:val="28"/>
+              </w:rPr>
+            </w:pPr>
+          </w:p>
+        </w:tc>
+      </w:tr>
+      <w:tr>
+        <w:tc>
+          <w:tcPr>
+            <w:tcW w:w="4675" w:type="dxa"/>
+          </w:tcPr>
           <w:p>
             <w:pPr>
               <w:pStyle w:val="ListParagraph"/>
               <w:ind w:left="0"/>
               <w:rPr>
-                <w:rFonts w:ascii="TH SarabunPSK" w:hAnsi="TH SarabunPSK" w:cs="TH SarabunPSK" w:hint="cs"/>
-                <w:sz w:val="28"/>
-                <w:cs/>
-              </w:rPr>
-            </w:pPr>
-            <w:r>
-              <w:rPr>
-                <w:rFonts w:ascii="TH SarabunPSK" w:hAnsi="TH SarabunPSK" w:cs="TH SarabunPSK" w:hint="cs"/>
-                <w:sz w:val="28"/>
-                <w:cs/>
-              </w:rPr>
-              <w:t xml:space="preserve">  </w:t>
-            </w:r>
-            <w:r>
-              <w:rPr>
-                <w:rFonts w:ascii="TH SarabunPSK" w:hAnsi="TH SarabunPSK" w:cs="TH SarabunPSK"/>
-                <w:sz w:val="28"/>
-              </w:rPr>
-              <w:t>SpecialLocation</w:t>
-            </w:r>
+                <w:rFonts w:ascii="TH SarabunPSK" w:hAnsi="TH SarabunPSK" w:cs="TH SarabunPSK"/>
+                <w:sz w:val="28"/>
+                <w:cs/>
+              </w:rPr>
+            </w:pPr>
+            <w:r>
+              <w:rPr>
+                <w:rFonts w:ascii="TH SarabunPSK" w:hAnsi="TH SarabunPSK" w:cs="TH SarabunPSK" w:hint="cs"/>
+                <w:sz w:val="28"/>
+                <w:cs/>
+              </w:rPr>
+              <w:t xml:space="preserve">+ </w:t>
+            </w:r>
+            <w:r>
+              <w:rPr>
+                <w:rFonts w:ascii="TH SarabunPSK" w:hAnsi="TH SarabunPSK" w:cs="TH SarabunPSK"/>
+                <w:b/>
+                <w:bCs/>
+                <w:sz w:val="28"/>
+              </w:rPr>
+              <w:t>void</w:t>
+            </w:r>
+            <w:r>
+              <w:rPr>
+                <w:rFonts w:ascii="TH SarabunPSK" w:hAnsi="TH SarabunPSK" w:cs="TH SarabunPSK"/>
+                <w:sz w:val="28"/>
+              </w:rPr>
+              <w:t xml:space="preserve"> resetTextInLocation() </w:t>
+            </w:r>
+          </w:p>
+        </w:tc>
+        <w:tc>
+          <w:tcPr>
+            <w:tcW w:w="4675" w:type="dxa"/>
+          </w:tcPr>
+          <w:p>
+            <w:pPr>
+              <w:pStyle w:val="ListParagraph"/>
+              <w:ind w:left="0"/>
+              <w:rPr>
+                <w:rFonts w:ascii="TH SarabunPSK" w:hAnsi="TH SarabunPSK" w:cs="TH SarabunPSK"/>
+                <w:sz w:val="28"/>
+                <w:cs/>
+              </w:rPr>
+            </w:pPr>
           </w:p>
         </w:tc>
       </w:tr>
@@ -16270,8 +17259,6 @@
               <w:pStyle w:val="ListParagraph"/>
               <w:ind w:left="0"/>
               <w:rPr>
-                <w:rFonts w:ascii="TH SarabunPSK" w:hAnsi="TH SarabunPSK" w:cs="TH SarabunPSK" w:hint="cs"/>
-                <w:sz w:val="28"/>
                 <w:cs/>
               </w:rPr>
             </w:pPr>
@@ -16297,7 +17284,7 @@
                 <w:rFonts w:ascii="TH SarabunPSK" w:hAnsi="TH SarabunPSK" w:cs="TH SarabunPSK"/>
                 <w:sz w:val="28"/>
               </w:rPr>
-              <w:t xml:space="preserve"> openCard(MouseEvent event)</w:t>
+              <w:t xml:space="preserve"> resetPlayerDice()</w:t>
             </w:r>
           </w:p>
         </w:tc>
@@ -16310,18 +17297,553 @@
               <w:pStyle w:val="ListParagraph"/>
               <w:ind w:left="0"/>
               <w:rPr>
-                <w:rFonts w:ascii="TH SarabunPSK" w:hAnsi="TH SarabunPSK" w:cs="TH SarabunPSK" w:hint="cs"/>
-                <w:sz w:val="28"/>
-              </w:rPr>
-            </w:pPr>
-            <w:r>
-              <w:rPr>
-                <w:rFonts w:ascii="TH SarabunPSK" w:hAnsi="TH SarabunPSK" w:cs="TH SarabunPSK" w:hint="cs"/>
-                <w:sz w:val="28"/>
-                <w:cs/>
-              </w:rPr>
-              <w:t>- จะถูกเรียกต่อเมื่อผู้เล่นทำการเปิดการ์ด</w:t>
-            </w:r>
+                <w:rFonts w:ascii="TH SarabunPSK" w:hAnsi="TH SarabunPSK" w:cs="TH SarabunPSK"/>
+                <w:sz w:val="28"/>
+                <w:cs/>
+              </w:rPr>
+            </w:pPr>
+          </w:p>
+        </w:tc>
+      </w:tr>
+      <w:tr>
+        <w:tc>
+          <w:tcPr>
+            <w:tcW w:w="4675" w:type="dxa"/>
+          </w:tcPr>
+          <w:p>
+            <w:pPr>
+              <w:pStyle w:val="ListParagraph"/>
+              <w:ind w:left="0"/>
+              <w:rPr>
+                <w:rFonts w:ascii="TH SarabunPSK" w:hAnsi="TH SarabunPSK" w:cs="TH SarabunPSK"/>
+                <w:sz w:val="28"/>
+                <w:cs/>
+              </w:rPr>
+            </w:pPr>
+            <w:r>
+              <w:rPr>
+                <w:rFonts w:ascii="TH SarabunPSK" w:hAnsi="TH SarabunPSK" w:cs="TH SarabunPSK" w:hint="cs"/>
+                <w:sz w:val="28"/>
+                <w:cs/>
+              </w:rPr>
+              <w:t xml:space="preserve">+ </w:t>
+            </w:r>
+            <w:r>
+              <w:rPr>
+                <w:rFonts w:ascii="TH SarabunPSK" w:hAnsi="TH SarabunPSK" w:cs="TH SarabunPSK"/>
+                <w:b/>
+                <w:bCs/>
+                <w:sz w:val="28"/>
+              </w:rPr>
+              <w:t>void</w:t>
+            </w:r>
+            <w:r>
+              <w:rPr>
+                <w:rFonts w:ascii="TH SarabunPSK" w:hAnsi="TH SarabunPSK" w:cs="TH SarabunPSK"/>
+                <w:sz w:val="28"/>
+              </w:rPr>
+              <w:t xml:space="preserve"> clearBankNoteInLocation()</w:t>
+            </w:r>
+          </w:p>
+        </w:tc>
+        <w:tc>
+          <w:tcPr>
+            <w:tcW w:w="4675" w:type="dxa"/>
+          </w:tcPr>
+          <w:p>
+            <w:pPr>
+              <w:pStyle w:val="ListParagraph"/>
+              <w:ind w:left="0"/>
+              <w:rPr>
+                <w:rFonts w:ascii="TH SarabunPSK" w:hAnsi="TH SarabunPSK" w:cs="TH SarabunPSK" w:hint="cs"/>
+                <w:sz w:val="28"/>
+                <w:cs/>
+              </w:rPr>
+            </w:pPr>
+            <w:r>
+              <w:rPr>
+                <w:rFonts w:ascii="TH SarabunPSK" w:hAnsi="TH SarabunPSK" w:cs="TH SarabunPSK" w:hint="cs"/>
+                <w:sz w:val="28"/>
+                <w:cs/>
+              </w:rPr>
+              <w:t xml:space="preserve">- </w:t>
+            </w:r>
+            <w:r>
+              <w:rPr>
+                <w:rFonts w:ascii="TH SarabunPSK" w:hAnsi="TH SarabunPSK" w:cs="TH SarabunPSK" w:hint="cs"/>
+                <w:sz w:val="28"/>
+                <w:cs/>
+              </w:rPr>
+              <w:t xml:space="preserve">ทำให้ </w:t>
+            </w:r>
+            <w:r>
+              <w:rPr>
+                <w:rFonts w:ascii="TH SarabunPSK" w:hAnsi="TH SarabunPSK" w:cs="TH SarabunPSK"/>
+                <w:sz w:val="28"/>
+              </w:rPr>
+              <w:t>ArrayList&lt;</w:t>
+            </w:r>
+            <w:r>
+              <w:rPr>
+                <w:rFonts w:ascii="TH SarabunPSK" w:hAnsi="TH SarabunPSK" w:cs="TH SarabunPSK"/>
+                <w:sz w:val="28"/>
+              </w:rPr>
+              <w:t>Banknote</w:t>
+            </w:r>
+            <w:r>
+              <w:rPr>
+                <w:rFonts w:ascii="TH SarabunPSK" w:hAnsi="TH SarabunPSK" w:cs="TH SarabunPSK"/>
+                <w:sz w:val="28"/>
+              </w:rPr>
+              <w:t>&gt;</w:t>
+            </w:r>
+            <w:r>
+              <w:rPr>
+                <w:rFonts w:ascii="TH SarabunPSK" w:hAnsi="TH SarabunPSK" w:cs="TH SarabunPSK"/>
+                <w:sz w:val="28"/>
+              </w:rPr>
+              <w:t xml:space="preserve"> </w:t>
+            </w:r>
+            <w:r>
+              <w:rPr>
+                <w:rFonts w:ascii="TH SarabunPSK" w:hAnsi="TH SarabunPSK" w:cs="TH SarabunPSK" w:hint="cs"/>
+                <w:sz w:val="28"/>
+                <w:cs/>
+              </w:rPr>
+              <w:t>ใน</w:t>
+            </w:r>
+            <w:r>
+              <w:rPr>
+                <w:rFonts w:ascii="TH SarabunPSK" w:hAnsi="TH SarabunPSK" w:cs="TH SarabunPSK"/>
+                <w:sz w:val="28"/>
+              </w:rPr>
+              <w:t xml:space="preserve"> Location</w:t>
+            </w:r>
+            <w:r>
+              <w:rPr>
+                <w:rFonts w:ascii="TH SarabunPSK" w:hAnsi="TH SarabunPSK" w:cs="TH SarabunPSK" w:hint="cs"/>
+                <w:sz w:val="28"/>
+                <w:cs/>
+              </w:rPr>
+              <w:t xml:space="preserve"> แต่ละที่กลายเป็น</w:t>
+            </w:r>
+            <w:r>
+              <w:rPr>
+                <w:rFonts w:ascii="TH SarabunPSK" w:hAnsi="TH SarabunPSK" w:cs="TH SarabunPSK"/>
+                <w:sz w:val="28"/>
+              </w:rPr>
+              <w:t xml:space="preserve"> </w:t>
+            </w:r>
+            <w:r>
+              <w:rPr>
+                <w:rFonts w:ascii="TH SarabunPSK" w:hAnsi="TH SarabunPSK" w:cs="TH SarabunPSK"/>
+                <w:sz w:val="28"/>
+              </w:rPr>
+              <w:t>ArrayList</w:t>
+            </w:r>
+            <w:r>
+              <w:rPr>
+                <w:rFonts w:ascii="TH SarabunPSK" w:hAnsi="TH SarabunPSK" w:cs="TH SarabunPSK" w:hint="cs"/>
+                <w:sz w:val="28"/>
+                <w:cs/>
+              </w:rPr>
+              <w:t xml:space="preserve"> ว่าง</w:t>
+            </w:r>
+          </w:p>
+        </w:tc>
+      </w:tr>
+      <w:tr>
+        <w:tc>
+          <w:tcPr>
+            <w:tcW w:w="4675" w:type="dxa"/>
+          </w:tcPr>
+          <w:p>
+            <w:pPr>
+              <w:pStyle w:val="ListParagraph"/>
+              <w:ind w:left="0"/>
+              <w:rPr>
+                <w:rFonts w:ascii="TH SarabunPSK" w:hAnsi="TH SarabunPSK" w:cs="TH SarabunPSK" w:hint="cs"/>
+                <w:sz w:val="28"/>
+                <w:cs/>
+              </w:rPr>
+            </w:pPr>
+            <w:r>
+              <w:rPr>
+                <w:rFonts w:ascii="TH SarabunPSK" w:hAnsi="TH SarabunPSK" w:cs="TH SarabunPSK" w:hint="cs"/>
+                <w:sz w:val="28"/>
+                <w:cs/>
+              </w:rPr>
+              <w:t xml:space="preserve">+ </w:t>
+            </w:r>
+            <w:r>
+              <w:rPr>
+                <w:rFonts w:ascii="TH SarabunPSK" w:hAnsi="TH SarabunPSK" w:cs="TH SarabunPSK"/>
+                <w:b/>
+                <w:bCs/>
+                <w:sz w:val="28"/>
+              </w:rPr>
+              <w:t>void</w:t>
+            </w:r>
+            <w:r>
+              <w:rPr>
+                <w:rFonts w:ascii="TH SarabunPSK" w:hAnsi="TH SarabunPSK" w:cs="TH SarabunPSK"/>
+                <w:sz w:val="28"/>
+              </w:rPr>
+              <w:t xml:space="preserve"> selectLocation(MouseEvent event)</w:t>
+            </w:r>
+          </w:p>
+        </w:tc>
+        <w:tc>
+          <w:tcPr>
+            <w:tcW w:w="4675" w:type="dxa"/>
+          </w:tcPr>
+          <w:p>
+            <w:pPr>
+              <w:pStyle w:val="ListParagraph"/>
+              <w:ind w:left="0"/>
+              <w:rPr>
+                <w:rFonts w:ascii="TH SarabunPSK" w:hAnsi="TH SarabunPSK" w:cs="TH SarabunPSK"/>
+                <w:sz w:val="28"/>
+              </w:rPr>
+            </w:pPr>
+          </w:p>
+        </w:tc>
+      </w:tr>
+      <w:tr>
+        <w:tc>
+          <w:tcPr>
+            <w:tcW w:w="4675" w:type="dxa"/>
+          </w:tcPr>
+          <w:p>
+            <w:pPr>
+              <w:pStyle w:val="ListParagraph"/>
+              <w:ind w:left="0"/>
+              <w:rPr>
+                <w:rFonts w:ascii="TH SarabunPSK" w:hAnsi="TH SarabunPSK" w:cs="TH SarabunPSK" w:hint="cs"/>
+                <w:sz w:val="28"/>
+                <w:cs/>
+              </w:rPr>
+            </w:pPr>
+            <w:r>
+              <w:rPr>
+                <w:rFonts w:ascii="TH SarabunPSK" w:hAnsi="TH SarabunPSK" w:cs="TH SarabunPSK" w:hint="cs"/>
+                <w:sz w:val="28"/>
+                <w:cs/>
+              </w:rPr>
+              <w:t xml:space="preserve">+ </w:t>
+            </w:r>
+            <w:r>
+              <w:rPr>
+                <w:rFonts w:ascii="TH SarabunPSK" w:hAnsi="TH SarabunPSK" w:cs="TH SarabunPSK"/>
+                <w:b/>
+                <w:bCs/>
+                <w:sz w:val="28"/>
+              </w:rPr>
+              <w:t>void</w:t>
+            </w:r>
+            <w:r>
+              <w:rPr>
+                <w:rFonts w:ascii="TH SarabunPSK" w:hAnsi="TH SarabunPSK" w:cs="TH SarabunPSK"/>
+                <w:sz w:val="28"/>
+              </w:rPr>
+              <w:t xml:space="preserve"> </w:t>
+            </w:r>
+            <w:r>
+              <w:rPr>
+                <w:rFonts w:ascii="TH SarabunPSK" w:hAnsi="TH SarabunPSK" w:cs="TH SarabunPSK"/>
+                <w:sz w:val="28"/>
+              </w:rPr>
+              <w:t>dropDiceInLocation(</w:t>
+            </w:r>
+            <w:r>
+              <w:rPr>
+                <w:rFonts w:ascii="TH SarabunPSK" w:hAnsi="TH SarabunPSK" w:cs="TH SarabunPSK"/>
+                <w:b/>
+                <w:bCs/>
+                <w:sz w:val="28"/>
+              </w:rPr>
+              <w:t>int</w:t>
+            </w:r>
+            <w:r>
+              <w:rPr>
+                <w:rFonts w:ascii="TH SarabunPSK" w:hAnsi="TH SarabunPSK" w:cs="TH SarabunPSK"/>
+                <w:sz w:val="28"/>
+              </w:rPr>
+              <w:t xml:space="preserve"> numberLocation, Player player, ArrayList&lt;Text&gt; textList)</w:t>
+            </w:r>
+          </w:p>
+        </w:tc>
+        <w:tc>
+          <w:tcPr>
+            <w:tcW w:w="4675" w:type="dxa"/>
+          </w:tcPr>
+          <w:p>
+            <w:pPr>
+              <w:pStyle w:val="ListParagraph"/>
+              <w:ind w:left="0"/>
+              <w:rPr>
+                <w:rFonts w:ascii="TH SarabunPSK" w:hAnsi="TH SarabunPSK" w:cs="TH SarabunPSK"/>
+                <w:sz w:val="28"/>
+              </w:rPr>
+            </w:pPr>
+            <w:r>
+              <w:rPr>
+                <w:rFonts w:ascii="TH SarabunPSK" w:hAnsi="TH SarabunPSK" w:cs="TH SarabunPSK" w:hint="cs"/>
+                <w:sz w:val="28"/>
+                <w:cs/>
+              </w:rPr>
+              <w:t>- แสดงข้อความว่าผู้เล่นคนใดว่างลูกเต๋ากี่ลูกในสถานที่ใดในรูปแบบดังนี้</w:t>
+            </w:r>
+            <w:r>
+              <w:rPr>
+                <w:rFonts w:ascii="TH SarabunPSK" w:hAnsi="TH SarabunPSK" w:cs="TH SarabunPSK"/>
+                <w:sz w:val="28"/>
+                <w:cs/>
+              </w:rPr>
+              <w:br/>
+            </w:r>
+            <w:r>
+              <w:rPr>
+                <w:rFonts w:ascii="TH SarabunPSK" w:hAnsi="TH SarabunPSK" w:cs="TH SarabunPSK" w:hint="cs"/>
+                <w:sz w:val="28"/>
+                <w:cs/>
+              </w:rPr>
+              <w:t>-กรณี 1 ลูก</w:t>
+            </w:r>
+          </w:p>
+          <w:p>
+            <w:pPr>
+              <w:pStyle w:val="ListParagraph"/>
+              <w:ind w:left="0"/>
+              <w:rPr>
+                <w:rFonts w:ascii="TH SarabunPSK" w:hAnsi="TH SarabunPSK" w:cs="TH SarabunPSK"/>
+                <w:sz w:val="28"/>
+              </w:rPr>
+            </w:pPr>
+            <w:r>
+              <w:rPr>
+                <w:rFonts w:ascii="TH SarabunPSK" w:hAnsi="TH SarabunPSK" w:cs="TH SarabunPSK"/>
+                <w:sz w:val="28"/>
+              </w:rPr>
+              <w:t xml:space="preserve">Playername+ </w:t>
+            </w:r>
+            <w:r>
+              <w:rPr>
+                <w:rFonts w:ascii="TH SarabunPSK" w:hAnsi="TH SarabunPSK" w:cs="TH SarabunPSK"/>
+                <w:sz w:val="28"/>
+              </w:rPr>
+              <w:t xml:space="preserve">" drop </w:t>
+            </w:r>
+            <w:proofErr w:type="gramStart"/>
+            <w:r>
+              <w:rPr>
+                <w:rFonts w:ascii="TH SarabunPSK" w:hAnsi="TH SarabunPSK" w:cs="TH SarabunPSK"/>
+                <w:sz w:val="28"/>
+              </w:rPr>
+              <w:t>a</w:t>
+            </w:r>
+            <w:proofErr w:type="gramEnd"/>
+            <w:r>
+              <w:rPr>
+                <w:rFonts w:ascii="TH SarabunPSK" w:hAnsi="TH SarabunPSK" w:cs="TH SarabunPSK"/>
+                <w:sz w:val="28"/>
+              </w:rPr>
+              <w:t xml:space="preserve"> dice in "</w:t>
+            </w:r>
+            <w:r>
+              <w:rPr>
+                <w:rFonts w:ascii="TH SarabunPSK" w:hAnsi="TH SarabunPSK" w:cs="TH SarabunPSK"/>
+                <w:sz w:val="28"/>
+              </w:rPr>
+              <w:t xml:space="preserve"> + Locationname</w:t>
+            </w:r>
+          </w:p>
+          <w:p>
+            <w:pPr>
+              <w:pStyle w:val="ListParagraph"/>
+              <w:ind w:left="0"/>
+              <w:rPr>
+                <w:rFonts w:ascii="TH SarabunPSK" w:hAnsi="TH SarabunPSK" w:cs="TH SarabunPSK"/>
+                <w:sz w:val="28"/>
+              </w:rPr>
+            </w:pPr>
+            <w:r>
+              <w:rPr>
+                <w:rFonts w:ascii="TH SarabunPSK" w:hAnsi="TH SarabunPSK" w:cs="TH SarabunPSK"/>
+                <w:sz w:val="28"/>
+              </w:rPr>
+              <w:t>-</w:t>
+            </w:r>
+            <w:r>
+              <w:rPr>
+                <w:rFonts w:ascii="TH SarabunPSK" w:hAnsi="TH SarabunPSK" w:cs="TH SarabunPSK" w:hint="cs"/>
+                <w:sz w:val="28"/>
+                <w:cs/>
+              </w:rPr>
+              <w:t>กรณีมากกว่า 1 ลูก</w:t>
+            </w:r>
+          </w:p>
+          <w:p>
+            <w:pPr>
+              <w:pStyle w:val="ListParagraph"/>
+              <w:ind w:left="0"/>
+              <w:rPr>
+                <w:rFonts w:ascii="TH SarabunPSK" w:hAnsi="TH SarabunPSK" w:cs="TH SarabunPSK"/>
+                <w:sz w:val="28"/>
+              </w:rPr>
+            </w:pPr>
+            <w:r>
+              <w:rPr>
+                <w:rFonts w:ascii="TH SarabunPSK" w:hAnsi="TH SarabunPSK" w:cs="TH SarabunPSK"/>
+                <w:sz w:val="28"/>
+              </w:rPr>
+              <w:t xml:space="preserve">Playername+ </w:t>
+            </w:r>
+            <w:r>
+              <w:rPr>
+                <w:rFonts w:ascii="TH SarabunPSK" w:hAnsi="TH SarabunPSK" w:cs="TH SarabunPSK"/>
+                <w:sz w:val="28"/>
+              </w:rPr>
+              <w:t>" drop"</w:t>
+            </w:r>
+            <w:r>
+              <w:rPr>
+                <w:rFonts w:ascii="TH SarabunPSK" w:hAnsi="TH SarabunPSK" w:cs="TH SarabunPSK"/>
+                <w:sz w:val="28"/>
+              </w:rPr>
+              <w:t xml:space="preserve"> +amount+ </w:t>
+            </w:r>
+            <w:r>
+              <w:rPr>
+                <w:rFonts w:ascii="TH SarabunPSK" w:hAnsi="TH SarabunPSK" w:cs="TH SarabunPSK"/>
+                <w:sz w:val="28"/>
+              </w:rPr>
+              <w:t>" dices in "</w:t>
+            </w:r>
+            <w:r>
+              <w:rPr>
+                <w:rFonts w:ascii="TH SarabunPSK" w:hAnsi="TH SarabunPSK" w:cs="TH SarabunPSK" w:hint="cs"/>
+                <w:sz w:val="28"/>
+                <w:cs/>
+              </w:rPr>
+              <w:t>+</w:t>
+            </w:r>
+            <w:r>
+              <w:rPr>
+                <w:rFonts w:ascii="TH SarabunPSK" w:hAnsi="TH SarabunPSK" w:cs="TH SarabunPSK"/>
+                <w:sz w:val="28"/>
+              </w:rPr>
+              <w:t xml:space="preserve"> Locationname</w:t>
+            </w:r>
+          </w:p>
+          <w:p>
+            <w:pPr>
+              <w:pStyle w:val="ListParagraph"/>
+              <w:ind w:left="0"/>
+              <w:rPr>
+                <w:rFonts w:ascii="TH SarabunPSK" w:hAnsi="TH SarabunPSK" w:cs="TH SarabunPSK"/>
+                <w:sz w:val="28"/>
+              </w:rPr>
+            </w:pPr>
+            <w:r>
+              <w:rPr>
+                <w:rFonts w:ascii="TH SarabunPSK" w:hAnsi="TH SarabunPSK" w:cs="TH SarabunPSK" w:hint="cs"/>
+                <w:sz w:val="28"/>
+                <w:cs/>
+              </w:rPr>
+              <w:t>และ...</w:t>
+            </w:r>
+            <w:r>
+              <w:rPr>
+                <w:rFonts w:ascii="TH SarabunPSK" w:hAnsi="TH SarabunPSK" w:cs="TH SarabunPSK"/>
+                <w:sz w:val="28"/>
+              </w:rPr>
+              <w:t>???</w:t>
+            </w:r>
+          </w:p>
+          <w:p>
+            <w:pPr>
+              <w:pStyle w:val="ListParagraph"/>
+              <w:ind w:left="0"/>
+              <w:rPr>
+                <w:rFonts w:ascii="TH SarabunPSK" w:hAnsi="TH SarabunPSK" w:cs="TH SarabunPSK" w:hint="cs"/>
+                <w:sz w:val="28"/>
+                <w:cs/>
+              </w:rPr>
+            </w:pPr>
+          </w:p>
+        </w:tc>
+      </w:tr>
+      <w:tr>
+        <w:tc>
+          <w:tcPr>
+            <w:tcW w:w="4675" w:type="dxa"/>
+          </w:tcPr>
+          <w:p>
+            <w:pPr>
+              <w:pStyle w:val="ListParagraph"/>
+              <w:ind w:left="0"/>
+              <w:rPr>
+                <w:rFonts w:ascii="TH SarabunPSK" w:hAnsi="TH SarabunPSK" w:cs="TH SarabunPSK" w:hint="cs"/>
+                <w:sz w:val="28"/>
+                <w:cs/>
+              </w:rPr>
+            </w:pPr>
+            <w:r>
+              <w:rPr>
+                <w:rFonts w:ascii="TH SarabunPSK" w:hAnsi="TH SarabunPSK" w:cs="TH SarabunPSK"/>
+                <w:sz w:val="28"/>
+              </w:rPr>
+              <w:t xml:space="preserve">+ </w:t>
+            </w:r>
+            <w:r>
+              <w:rPr>
+                <w:rFonts w:ascii="TH SarabunPSK" w:hAnsi="TH SarabunPSK" w:cs="TH SarabunPSK"/>
+                <w:b/>
+                <w:bCs/>
+                <w:sz w:val="28"/>
+              </w:rPr>
+              <w:t>void</w:t>
+            </w:r>
+            <w:r>
+              <w:rPr>
+                <w:rFonts w:ascii="TH SarabunPSK" w:hAnsi="TH SarabunPSK" w:cs="TH SarabunPSK"/>
+                <w:sz w:val="28"/>
+              </w:rPr>
+              <w:t xml:space="preserve"> </w:t>
+            </w:r>
+            <w:proofErr w:type="gramStart"/>
+            <w:r>
+              <w:rPr>
+                <w:rFonts w:ascii="TH SarabunPSK" w:hAnsi="TH SarabunPSK" w:cs="TH SarabunPSK"/>
+                <w:sz w:val="28"/>
+              </w:rPr>
+              <w:t>selectDice(</w:t>
+            </w:r>
+            <w:proofErr w:type="gramEnd"/>
+            <w:r>
+              <w:rPr>
+                <w:rFonts w:ascii="TH SarabunPSK" w:hAnsi="TH SarabunPSK" w:cs="TH SarabunPSK"/>
+                <w:sz w:val="28"/>
+              </w:rPr>
+              <w:t>MouseEvent event)</w:t>
+            </w:r>
+          </w:p>
+        </w:tc>
+        <w:tc>
+          <w:tcPr>
+            <w:tcW w:w="4675" w:type="dxa"/>
+          </w:tcPr>
+          <w:p>
+            <w:pPr>
+              <w:pStyle w:val="ListParagraph"/>
+              <w:ind w:left="0"/>
+              <w:rPr>
+                <w:rFonts w:ascii="TH SarabunPSK" w:hAnsi="TH SarabunPSK" w:cs="TH SarabunPSK" w:hint="cs"/>
+                <w:sz w:val="28"/>
+                <w:cs/>
+              </w:rPr>
+            </w:pPr>
           </w:p>
         </w:tc>
       </w:tr>
@@ -16331,7 +17853,7 @@
         <w:pStyle w:val="ListParagraph"/>
         <w:ind w:left="1080"/>
         <w:rPr>
-          <w:rFonts w:ascii="TH SarabunPSK" w:hAnsi="TH SarabunPSK" w:cs="TH SarabunPSK" w:hint="cs"/>
+          <w:rFonts w:ascii="TH SarabunPSK" w:hAnsi="TH SarabunPSK" w:cs="TH SarabunPSK"/>
           <w:sz w:val="28"/>
           <w:cs/>
         </w:rPr>

</xml_diff>